<commit_message>
Authentication,CRUD operations with MYSQL
</commit_message>
<xml_diff>
--- a/LOCATION BASED ECommerce Proposal.docx
+++ b/LOCATION BASED ECommerce Proposal.docx
@@ -43,7 +43,7 @@
                     <pic:cNvPicPr/>
                   </pic:nvPicPr>
                   <pic:blipFill>
-                    <a:blip r:embed="rId6">
+                    <a:blip r:embed="rId8">
                       <a:extLst>
                         <a:ext uri="{28A0092B-C50C-407E-A947-70E740481C1C}">
                           <a14:useLocalDpi xmlns:a14="http://schemas.microsoft.com/office/drawing/2010/main" val="0"/>
@@ -93,7 +93,21 @@
           <w:b/>
           <w:szCs w:val="24"/>
         </w:rPr>
-        <w:t>LOCATION BASED E-COMMERCE WEB</w:t>
+        <w:t>LOCATION</w:t>
+      </w:r>
+      <w:r>
+        <w:rPr>
+          <w:b/>
+          <w:szCs w:val="24"/>
+        </w:rPr>
+        <w:t>-</w:t>
+      </w:r>
+      <w:r>
+        <w:rPr>
+          <w:b/>
+          <w:szCs w:val="24"/>
+        </w:rPr>
+        <w:t>BASED E-COMMERCE WEB</w:t>
       </w:r>
       <w:r>
         <w:rPr>
@@ -619,7 +633,7 @@
           <w:sz w:val="24"/>
           <w:szCs w:val="24"/>
         </w:rPr>
-        <w:t>Acknowledgement</w:t>
+        <w:t>Acknowledgment</w:t>
       </w:r>
       <w:bookmarkEnd w:id="2"/>
       <w:bookmarkEnd w:id="3"/>
@@ -633,7 +647,13 @@
         </w:sectPr>
       </w:pPr>
       <w:r>
-        <w:t>I would like to acknowledge my classmates who have helped me through this project especially whenever I needed some help and clarifications on some module creation.   I also want to acknowledge my project supervisor who is our final year project lecturer as well as my supervisor. I consider myself lucky to have him as my supervisor and would like to thank him for the guidance he has offered me.</w:t>
+        <w:t>I would like to acknowledge my classmates who have helped me through this project</w:t>
+      </w:r>
+      <w:r>
+        <w:t>,</w:t>
+      </w:r>
+      <w:r>
+        <w:t xml:space="preserve"> especially whenever I needed some help and clarifications on some module creation.   I also want to acknowledge my project supervisor who is our final year project lecturer as well as my supervisor. I consider myself lucky to have him as my supervisor and would like to thank him for the guidance he has offered me.</w:t>
       </w:r>
     </w:p>
     <w:p>
@@ -668,7 +688,73 @@
         <w:spacing w:before="41"/>
       </w:pPr>
       <w:r>
-        <w:t xml:space="preserve">There are many E-commerce systems out there that are fully functional and are helping solve a lot of problems in the real world. Most of them focus on developing systems that only favor the large scale businesses that are able to sale to a large market of people. This large market can be all over the country, across the continent or even across continents. This is good since people can order there products from the comfort of their homes. However, what this e-commerce system fail to consider is the needs of the small scale business people. Those business personnel whose market is small and is concentrated only within their geographical location. I am talking of about three to five kilometers kilometer radius from where they are located. This kind of business is common in African countries and also in most parts of the world. This project is all about developing a system meant to provide small scale traders with flexibility of being able to display adverts to those who are within their geographical area. </w:t>
+        <w:t>There are many E-commerce systems out there that are fully functional and are helping solve a lot of problems in the real world. Most of them focus on developing systems that only favor large</w:t>
+      </w:r>
+      <w:r>
+        <w:t>-</w:t>
+      </w:r>
+      <w:r>
+        <w:t xml:space="preserve">scale businesses that </w:t>
+      </w:r>
+      <w:r>
+        <w:t>can</w:t>
+      </w:r>
+      <w:r>
+        <w:t xml:space="preserve"> s</w:t>
+      </w:r>
+      <w:r>
+        <w:t>ell</w:t>
+      </w:r>
+      <w:r>
+        <w:t xml:space="preserve"> to a large market of people. This large market can be all over the country, across the continent</w:t>
+      </w:r>
+      <w:r>
+        <w:t>,</w:t>
+      </w:r>
+      <w:r>
+        <w:t xml:space="preserve"> or even across continents. This is good since people can order the</w:t>
+      </w:r>
+      <w:r>
+        <w:t>ir</w:t>
+      </w:r>
+      <w:r>
+        <w:t xml:space="preserve"> products from the comfort of their homes. However, what this e-commerce system fail</w:t>
+      </w:r>
+      <w:r>
+        <w:t>s</w:t>
+      </w:r>
+      <w:r>
+        <w:t xml:space="preserve"> to consider is the needs of small</w:t>
+      </w:r>
+      <w:r>
+        <w:t>-</w:t>
+      </w:r>
+      <w:r>
+        <w:t>scale business people. Th</w:t>
+      </w:r>
+      <w:r>
+        <w:t>at</w:t>
+      </w:r>
+      <w:r>
+        <w:t xml:space="preserve"> business personnel whose market is small and is concentrated only within their geographical location. I am talking about </w:t>
+      </w:r>
+      <w:r>
+        <w:t xml:space="preserve">a </w:t>
+      </w:r>
+      <w:r>
+        <w:t>three to five kilometers kilometer radius from where they are located. This kind of business is common in African countries and also in most parts of the world. This project is all about developing a system meant to provide small</w:t>
+      </w:r>
+      <w:r>
+        <w:t>-</w:t>
+      </w:r>
+      <w:r>
+        <w:t xml:space="preserve">scale traders with </w:t>
+      </w:r>
+      <w:r>
+        <w:t xml:space="preserve">the </w:t>
+      </w:r>
+      <w:r>
+        <w:t xml:space="preserve">flexibility of being able to display adverts to those who are within their geographical area. </w:t>
       </w:r>
     </w:p>
     <w:p>
@@ -696,7 +782,25 @@
         <w:spacing w:before="41"/>
       </w:pPr>
       <w:r>
-        <w:t xml:space="preserve"> To be able to develop an ecommerce system that is able to enable the small scale traders advertise their products over a close geographical range because their market will only lie within. </w:t>
+        <w:t xml:space="preserve"> To be able to develop an e</w:t>
+      </w:r>
+      <w:r>
+        <w:t>-</w:t>
+      </w:r>
+      <w:r>
+        <w:t xml:space="preserve">commerce system that </w:t>
+      </w:r>
+      <w:r>
+        <w:t>can</w:t>
+      </w:r>
+      <w:r>
+        <w:t xml:space="preserve"> enable the small scale traders </w:t>
+      </w:r>
+      <w:r>
+        <w:t xml:space="preserve">to </w:t>
+      </w:r>
+      <w:r>
+        <w:t xml:space="preserve">advertise their products over a close geographical range because their market will only lie within. </w:t>
       </w:r>
     </w:p>
     <w:p>
@@ -709,7 +813,13 @@
         <w:spacing w:before="41"/>
       </w:pPr>
       <w:r>
-        <w:t>To develop a system that can enable customers to easily link with their buyers from within their geographical location and get to trade in an easy and efficient manner especially to the small scale traders.</w:t>
+        <w:t xml:space="preserve">To develop a system that can enable customers to easily link with their buyers from within their geographical location and get to trade </w:t>
+      </w:r>
+      <w:r>
+        <w:t>easily and efficiently,</w:t>
+      </w:r>
+      <w:r>
+        <w:t xml:space="preserve"> especially the small scale traders.</w:t>
       </w:r>
     </w:p>
     <w:p>
@@ -737,7 +847,25 @@
         <w:spacing w:before="41"/>
       </w:pPr>
       <w:r>
-        <w:t xml:space="preserve">The Location Based Ecommerce system will be a web based application that will enable a user to be able to view adverts from within and make orders, do purchase and also be able to communicate with the buyers. </w:t>
+        <w:t>The Location</w:t>
+      </w:r>
+      <w:r>
+        <w:t>-</w:t>
+      </w:r>
+      <w:r>
+        <w:t>Based Ecommerce system will be a web</w:t>
+      </w:r>
+      <w:r>
+        <w:t>-</w:t>
+      </w:r>
+      <w:r>
+        <w:t>based application that will enable a user to be able to view adverts from within and make orders, do purchase</w:t>
+      </w:r>
+      <w:r>
+        <w:t>s</w:t>
+      </w:r>
+      <w:r>
+        <w:t xml:space="preserve"> and also be able to communicate with the buyers. </w:t>
       </w:r>
     </w:p>
     <w:p>
@@ -752,7 +880,13 @@
         <w:spacing w:before="41"/>
       </w:pPr>
       <w:r>
-        <w:t xml:space="preserve">This system will be developed with PHP as the backend language, HTML, CSS for the front end, BOOTSTRAP for responsiveness and MYSQL for the database. There will be demonstrations of all sorts including prototyping with </w:t>
+        <w:t>This system will be developed with PHP as the backend language, HTML, CSS for the front end, BOOTSTRAP for responsiveness</w:t>
+      </w:r>
+      <w:r>
+        <w:t>,</w:t>
+      </w:r>
+      <w:r>
+        <w:t xml:space="preserve"> and MYSQL for the database. There will be demonstrations of all sorts including prototyping with </w:t>
       </w:r>
       <w:proofErr w:type="spellStart"/>
       <w:r>
@@ -760,7 +894,19 @@
       </w:r>
       <w:proofErr w:type="spellEnd"/>
       <w:r>
-        <w:t xml:space="preserve"> an open source tool. There will also be diagram demonstrations with lucid chart for the UML drawings.</w:t>
+        <w:t xml:space="preserve"> an open</w:t>
+      </w:r>
+      <w:r>
+        <w:t>-</w:t>
+      </w:r>
+      <w:r>
+        <w:t xml:space="preserve">source tool. There will also be diagram demonstrations with </w:t>
+      </w:r>
+      <w:r>
+        <w:t xml:space="preserve">the </w:t>
+      </w:r>
+      <w:r>
+        <w:t>lucid chart for the UML drawings.</w:t>
       </w:r>
     </w:p>
     <w:p>
@@ -775,7 +921,37 @@
         <w:spacing w:before="41"/>
       </w:pPr>
       <w:r>
-        <w:t xml:space="preserve">The main components of the system will be authentication part which will involve the Registration module, the Sign in module and the Reset password modules just in case a user forgets his or her password. After a successful authorization to the system the system will grant the user with session to operate on. It will also prompt the user to turn on location and allow the system to use their location. Inside the website dashboard, a user will be displayed with adverts that are within him or her. They can them make an order or chat with the seller in case they need further inquiries on the product. </w:t>
+        <w:t xml:space="preserve">The main components of the system will be </w:t>
+      </w:r>
+      <w:r>
+        <w:t xml:space="preserve">the </w:t>
+      </w:r>
+      <w:r>
+        <w:t>authentication part which will involve the Registration module, the Sign</w:t>
+      </w:r>
+      <w:r>
+        <w:t>-</w:t>
+      </w:r>
+      <w:r>
+        <w:t>in module</w:t>
+      </w:r>
+      <w:r>
+        <w:t>,</w:t>
+      </w:r>
+      <w:r>
+        <w:t xml:space="preserve"> and the Reset password modules just in case a user forgets his or her password. After a successful authorization to the system</w:t>
+      </w:r>
+      <w:r>
+        <w:t>,</w:t>
+      </w:r>
+      <w:r>
+        <w:t xml:space="preserve"> the system will grant the user </w:t>
+      </w:r>
+      <w:r>
+        <w:t xml:space="preserve">the </w:t>
+      </w:r>
+      <w:r>
+        <w:t xml:space="preserve">session to operate on. It will also prompt the user to turn on location and allow the system to use their location. Inside the website dashboard, a user will be displayed with adverts that are within him or her. They can make an order or chat with the seller in case they need further inquiries on the product. </w:t>
       </w:r>
     </w:p>
     <w:p>
@@ -805,7 +981,13 @@
         <w:spacing w:before="41"/>
       </w:pPr>
       <w:r>
-        <w:t xml:space="preserve">Users also have an option of logging out in case they are done using the system. At this point the session variables will be killed and the user returned to the index page. </w:t>
+        <w:t>Users also have an option of logging out in case they are done using the system. At this point</w:t>
+      </w:r>
+      <w:r>
+        <w:t>,</w:t>
+      </w:r>
+      <w:r>
+        <w:t xml:space="preserve"> the session variables will be killed and the user returned to the index page. </w:t>
       </w:r>
     </w:p>
     <w:p>
@@ -826,7 +1008,13 @@
         <w:spacing w:before="41"/>
       </w:pPr>
       <w:r>
-        <w:t xml:space="preserve">The geolocation feature will work such that as the trader creates an advert, his or her coordinates will be used as the central reference point from the potential buyers who are the users of the system in this case. In case of the scenario where the traders keep changing location, they will have an option of changing advert coordinates which will be the new reference point to the potential buyers. </w:t>
+        <w:t xml:space="preserve">The geolocation feature will work such that as the trader creates an advert, his or her coordinates will be used as the central reference point from the potential buyers who are the users of the system in this case. In </w:t>
+      </w:r>
+      <w:r>
+        <w:t xml:space="preserve">the </w:t>
+      </w:r>
+      <w:r>
+        <w:t xml:space="preserve">case of the scenario where the traders keep changing location, they will have an option of changing advert coordinates which will be the new reference point to the potential buyers. </w:t>
       </w:r>
     </w:p>
     <w:p>
@@ -841,7 +1029,25 @@
         <w:spacing w:before="41"/>
       </w:pPr>
       <w:r>
-        <w:t>This project will impact a lot of people because there are millions of small scale traders in our society who are not favored by the current existing ecommerce platforms. I feel that this the future and I intend to see this dream come true.</w:t>
+        <w:t>This project will impact a lot of people because there are millions of small</w:t>
+      </w:r>
+      <w:r>
+        <w:t>-</w:t>
+      </w:r>
+      <w:r>
+        <w:t>scale traders in our society who are not favored by the current existing e</w:t>
+      </w:r>
+      <w:r>
+        <w:t>-</w:t>
+      </w:r>
+      <w:r>
+        <w:t xml:space="preserve">commerce platforms. I feel that this </w:t>
+      </w:r>
+      <w:r>
+        <w:t xml:space="preserve">is </w:t>
+      </w:r>
+      <w:r>
+        <w:t>the future and I intend to see this dream come true.</w:t>
       </w:r>
     </w:p>
     <w:p/>
@@ -853,6 +1059,12 @@
     <w:p/>
     <w:sdt>
       <w:sdtPr>
+        <w:rPr>
+          <w:rFonts w:ascii="Times New Roman" w:eastAsia="Calibri" w:hAnsi="Times New Roman" w:cs="Times New Roman"/>
+          <w:color w:val="auto"/>
+          <w:sz w:val="24"/>
+          <w:szCs w:val="22"/>
+        </w:rPr>
         <w:id w:val="521589550"/>
         <w:docPartObj>
           <w:docPartGallery w:val="Table of Contents"/>
@@ -861,13 +1073,9 @@
       </w:sdtPr>
       <w:sdtEndPr>
         <w:rPr>
-          <w:rFonts w:ascii="Times New Roman" w:eastAsia="Calibri" w:hAnsi="Times New Roman" w:cs="Times New Roman"/>
           <w:b/>
           <w:bCs/>
           <w:noProof/>
-          <w:color w:val="auto"/>
-          <w:sz w:val="24"/>
-          <w:szCs w:val="22"/>
         </w:rPr>
       </w:sdtEndPr>
       <w:sdtContent>
@@ -2950,10 +3158,7 @@
     <w:p/>
     <w:p/>
     <w:p/>
-    <w:p>
-      <w:bookmarkStart w:id="6" w:name="_GoBack"/>
-      <w:bookmarkEnd w:id="6"/>
-    </w:p>
+    <w:p/>
     <w:p/>
     <w:p/>
     <w:p/>
@@ -2984,8 +3189,8 @@
           <w:szCs w:val="24"/>
         </w:rPr>
       </w:pPr>
-      <w:bookmarkStart w:id="7" w:name="_Toc64877731"/>
-      <w:bookmarkStart w:id="8" w:name="_Toc105417804"/>
+      <w:bookmarkStart w:id="6" w:name="_Toc64877731"/>
+      <w:bookmarkStart w:id="7" w:name="_Toc105417804"/>
       <w:r>
         <w:rPr>
           <w:rFonts w:ascii="Times New Roman" w:hAnsi="Times New Roman" w:cs="Times New Roman"/>
@@ -2995,8 +3200,8 @@
         <w:lastRenderedPageBreak/>
         <w:t>Chapter One: Introduction</w:t>
       </w:r>
+      <w:bookmarkEnd w:id="6"/>
       <w:bookmarkEnd w:id="7"/>
-      <w:bookmarkEnd w:id="8"/>
     </w:p>
     <w:p>
       <w:pPr>
@@ -3013,8 +3218,8 @@
           <w:szCs w:val="24"/>
         </w:rPr>
       </w:pPr>
-      <w:bookmarkStart w:id="9" w:name="_Toc64877732"/>
-      <w:bookmarkStart w:id="10" w:name="_Toc105417805"/>
+      <w:bookmarkStart w:id="8" w:name="_Toc64877732"/>
+      <w:bookmarkStart w:id="9" w:name="_Toc105417805"/>
       <w:r>
         <w:rPr>
           <w:rFonts w:ascii="Times New Roman" w:hAnsi="Times New Roman" w:cs="Times New Roman"/>
@@ -3023,8 +3228,8 @@
         </w:rPr>
         <w:t>Background</w:t>
       </w:r>
+      <w:bookmarkEnd w:id="8"/>
       <w:bookmarkEnd w:id="9"/>
-      <w:bookmarkEnd w:id="10"/>
     </w:p>
     <w:p/>
     <w:p/>
@@ -3066,22 +3271,41 @@
     <w:p/>
     <w:p>
       <w:r>
-        <w:t>Ecommerce systems are used by large retailers and small businesses alike. They provide a powerful way for businesses to reach a global audience and increase profits. If you're looking to start or expand your business, an e-commerce system is a must have. The leading country in terms of e-commerce is China. In 2018, the Chinese market accounted for almost half of all online retail spending. This growth is expected to continue in the years to come. Location based e-commerce systems allow businesses to sell products directly to customers who are located near them. This is a great way for small businesses to reach out to potential customers and increase sales.</w:t>
-      </w:r>
-    </w:p>
-    <w:p/>
-    <w:p>
-      <w:r>
-        <w:t>There are a number of different location-based e-commerce systems available on the market today. Some of the most popular systems include:</w:t>
-      </w:r>
-    </w:p>
-    <w:p>
+        <w:t>Ecommerce systems are used by large retailers and small businesses alike. They provide a powerful way for businesses to reach a global audience and increase profits. If you're looking to start or expand your business, an e-commerce system is a must</w:t>
+      </w:r>
       <w:r>
         <w:t>-</w:t>
       </w:r>
+      <w:r>
+        <w:t>have. The leading country in terms of e-commerce i</w:t>
+      </w:r>
+      <w:r>
+        <w:t>n</w:t>
+      </w:r>
+      <w:r>
+        <w:t xml:space="preserve"> China. In 2018, the Chinese market accounted for almost half of all online retail spending. This growth is expected to continue in the years to come. Location</w:t>
+      </w:r>
+      <w:r>
+        <w:t>-</w:t>
+      </w:r>
+      <w:r>
+        <w:t>based e-commerce systems allow businesses to sell products directly to customers who are located near them. This is a great way for small businesses to reach out to potential customers and increase sales.</w:t>
+      </w:r>
+    </w:p>
+    <w:p/>
+    <w:p/>
+    <w:p>
+      <w:r>
+        <w:t>In Africa specifically Kenya there is the use of e-commerce systems that allow customers to purchase goods and services from local businesses. Some of the most popular systems include:</w:t>
+      </w:r>
+    </w:p>
+    <w:p>
+      <w:r>
+        <w:t>-</w:t>
+      </w:r>
       <w:proofErr w:type="spellStart"/>
       <w:r>
-        <w:t>Shopkick</w:t>
+        <w:t>MyKadha</w:t>
       </w:r>
       <w:proofErr w:type="spellEnd"/>
       <w:r>
@@ -3089,162 +3313,108 @@
       </w:r>
       <w:proofErr w:type="spellStart"/>
       <w:r>
-        <w:t>Shopkick</w:t>
+        <w:t>MyKadha</w:t>
       </w:r>
       <w:proofErr w:type="spellEnd"/>
       <w:r>
-        <w:t xml:space="preserve"> is an app that allows users to scan barcodes and earn rewards for shopping at participating stores.</w:t>
-      </w:r>
-    </w:p>
-    <w:p>
-      <w:r>
-        <w:t>-Foursquare Check-in: Foursquare Check-in allows businesses to add a check-in option on their website. When customers check-in, they're given the opportunity to purchase products from the business.</w:t>
-      </w:r>
-    </w:p>
-    <w:p/>
-    <w:p/>
-    <w:p/>
-    <w:p>
-      <w:r>
-        <w:t>There are also a number of location-based e-commerce systems that don't use apps. Some of these systems include:</w:t>
-      </w:r>
-    </w:p>
-    <w:p>
-      <w:r>
-        <w:t>-Shopping Carts in Stores: Shopping Carts in Stores allow customers to scan items they're looking for and have them delivered to their home.</w:t>
-      </w:r>
-    </w:p>
+        <w:t xml:space="preserve"> is a mobile app that allows users to make payments and manage their finances.</w:t>
+      </w:r>
+    </w:p>
+    <w:p>
+      <w:r>
+        <w:t>-</w:t>
+      </w:r>
+      <w:proofErr w:type="spellStart"/>
+      <w:r>
+        <w:t>Zaarly</w:t>
+      </w:r>
+      <w:proofErr w:type="spellEnd"/>
+      <w:r>
+        <w:t xml:space="preserve">: </w:t>
+      </w:r>
+      <w:proofErr w:type="spellStart"/>
+      <w:r>
+        <w:t>Zaarly</w:t>
+      </w:r>
+      <w:proofErr w:type="spellEnd"/>
+      <w:r>
+        <w:t xml:space="preserve"> is an online marketplace that allows small businesses to sell products and services.</w:t>
+      </w:r>
+    </w:p>
+    <w:p>
+      <w:r>
+        <w:t>-</w:t>
+      </w:r>
+      <w:proofErr w:type="spellStart"/>
+      <w:r>
+        <w:t>ShopQwikki</w:t>
+      </w:r>
+      <w:proofErr w:type="spellEnd"/>
+      <w:r>
+        <w:t xml:space="preserve">: </w:t>
+      </w:r>
+      <w:proofErr w:type="spellStart"/>
+      <w:r>
+        <w:t>ShopQwikki</w:t>
+      </w:r>
+      <w:proofErr w:type="spellEnd"/>
+      <w:r>
+        <w:t xml:space="preserve"> is a mobile app that allows customers to buy products from local businesses.</w:t>
+      </w:r>
+    </w:p>
+    <w:p>
+      <w:r>
+        <w:t>-</w:t>
+      </w:r>
+      <w:proofErr w:type="spellStart"/>
+      <w:r>
+        <w:t>Bizimama</w:t>
+      </w:r>
+      <w:proofErr w:type="spellEnd"/>
+      <w:r>
+        <w:t xml:space="preserve">: </w:t>
+      </w:r>
+      <w:proofErr w:type="spellStart"/>
+      <w:r>
+        <w:t>Bizimama</w:t>
+      </w:r>
+      <w:proofErr w:type="spellEnd"/>
+      <w:r>
+        <w:t xml:space="preserve"> is an online marketplace that allows small businesses to sell products and services.</w:t>
+      </w:r>
+    </w:p>
+    <w:p>
+      <w:r>
+        <w:t>-</w:t>
+      </w:r>
+      <w:proofErr w:type="spellStart"/>
+      <w:r>
+        <w:t>Ushahidi</w:t>
+      </w:r>
+      <w:proofErr w:type="spellEnd"/>
+      <w:r>
+        <w:t xml:space="preserve">: </w:t>
+      </w:r>
+      <w:proofErr w:type="spellStart"/>
+      <w:r>
+        <w:t>Ushahidi</w:t>
+      </w:r>
+      <w:proofErr w:type="spellEnd"/>
+      <w:r>
+        <w:t xml:space="preserve"> is an online platform that allows users to report occurrences such as road accidents, fires, and riots.</w:t>
+      </w:r>
+    </w:p>
+    <w:p/>
     <w:p>
       <w:r>
         <w:lastRenderedPageBreak/>
-        <w:t>-In-Store Pickup: In-Store Pickup allows customers to order products from local businesses and have them picked up at the store.</w:t>
-      </w:r>
-    </w:p>
-    <w:p>
-      <w:r>
-        <w:t>-Purchasing Local: Purchasing Local allows customers to purchase items from local businesses.</w:t>
-      </w:r>
-    </w:p>
-    <w:p>
-      <w:r>
-        <w:t>-Etsy Shop Locator: Etsy Shop Locator allows users to find nearby shops that sell handmade goods.</w:t>
-      </w:r>
-    </w:p>
-    <w:p/>
-    <w:p>
-      <w:r>
-        <w:t>In Africa specifically Kenya there is the use of e-commerce systems that allow customers to purchase goods and services from local businesses. Some of the most popular systems include:</w:t>
-      </w:r>
-    </w:p>
-    <w:p>
-      <w:r>
-        <w:t>-</w:t>
-      </w:r>
-      <w:proofErr w:type="spellStart"/>
-      <w:r>
-        <w:t>MyKadha</w:t>
-      </w:r>
-      <w:proofErr w:type="spellEnd"/>
-      <w:r>
-        <w:t xml:space="preserve">: </w:t>
-      </w:r>
-      <w:proofErr w:type="spellStart"/>
-      <w:r>
-        <w:t>MyKadha</w:t>
-      </w:r>
-      <w:proofErr w:type="spellEnd"/>
-      <w:r>
-        <w:t xml:space="preserve"> is a mobile app that allows users to make payments and manage their finances.</w:t>
-      </w:r>
-    </w:p>
-    <w:p>
-      <w:r>
-        <w:t>-</w:t>
-      </w:r>
-      <w:proofErr w:type="spellStart"/>
-      <w:r>
-        <w:t>Zaarly</w:t>
-      </w:r>
-      <w:proofErr w:type="spellEnd"/>
-      <w:r>
-        <w:t xml:space="preserve">: </w:t>
-      </w:r>
-      <w:proofErr w:type="spellStart"/>
-      <w:r>
-        <w:t>Zaarly</w:t>
-      </w:r>
-      <w:proofErr w:type="spellEnd"/>
-      <w:r>
-        <w:t xml:space="preserve"> is an online marketplace that allows small businesses to sell products and services.</w:t>
-      </w:r>
-    </w:p>
-    <w:p>
-      <w:r>
-        <w:t>-</w:t>
-      </w:r>
-      <w:proofErr w:type="spellStart"/>
-      <w:r>
-        <w:t>ShopQwikki</w:t>
-      </w:r>
-      <w:proofErr w:type="spellEnd"/>
-      <w:r>
-        <w:t xml:space="preserve">: </w:t>
-      </w:r>
-      <w:proofErr w:type="spellStart"/>
-      <w:r>
-        <w:t>ShopQwikki</w:t>
-      </w:r>
-      <w:proofErr w:type="spellEnd"/>
-      <w:r>
-        <w:t xml:space="preserve"> is a mobile app that allows customers to buy products from local businesses.</w:t>
-      </w:r>
-    </w:p>
-    <w:p>
-      <w:r>
-        <w:t>-</w:t>
-      </w:r>
-      <w:proofErr w:type="spellStart"/>
-      <w:r>
-        <w:t>Bizimama</w:t>
-      </w:r>
-      <w:proofErr w:type="spellEnd"/>
-      <w:r>
-        <w:t xml:space="preserve">: </w:t>
-      </w:r>
-      <w:proofErr w:type="spellStart"/>
-      <w:r>
-        <w:t>Bizimama</w:t>
-      </w:r>
-      <w:proofErr w:type="spellEnd"/>
-      <w:r>
-        <w:t xml:space="preserve"> is an online marketplace that allows small businesses to sell products and services.</w:t>
-      </w:r>
-    </w:p>
-    <w:p>
-      <w:r>
-        <w:t>-</w:t>
-      </w:r>
-      <w:proofErr w:type="spellStart"/>
-      <w:r>
-        <w:t>Ushahidi</w:t>
-      </w:r>
-      <w:proofErr w:type="spellEnd"/>
-      <w:r>
-        <w:t xml:space="preserve">: </w:t>
-      </w:r>
-      <w:proofErr w:type="spellStart"/>
-      <w:r>
-        <w:t>Ushahidi</w:t>
-      </w:r>
-      <w:proofErr w:type="spellEnd"/>
-      <w:r>
-        <w:t xml:space="preserve"> is an online platform that allows users to report occurrences such as road accidents, fires, and riots.</w:t>
-      </w:r>
-    </w:p>
-    <w:p/>
-    <w:p>
-      <w:r>
-        <w:t>There are also a number of local e-commerce systems that don't use apps. Some of these systems include:</w:t>
+        <w:t xml:space="preserve">There are also </w:t>
+      </w:r>
+      <w:r>
+        <w:t>several</w:t>
+      </w:r>
+      <w:r>
+        <w:t xml:space="preserve"> local e-commerce systems that don't use apps. Some of these systems include:</w:t>
       </w:r>
     </w:p>
     <w:p>
@@ -3357,8 +3527,8 @@
           <w:szCs w:val="24"/>
         </w:rPr>
       </w:pPr>
-      <w:bookmarkStart w:id="11" w:name="_Toc64877733"/>
-      <w:bookmarkStart w:id="12" w:name="_Toc105417806"/>
+      <w:bookmarkStart w:id="10" w:name="_Toc64877733"/>
+      <w:bookmarkStart w:id="11" w:name="_Toc105417806"/>
       <w:r>
         <w:rPr>
           <w:rFonts w:ascii="Times New Roman" w:hAnsi="Times New Roman" w:cs="Times New Roman"/>
@@ -3367,10 +3537,10 @@
         </w:rPr>
         <w:t xml:space="preserve">1.1 </w:t>
       </w:r>
-      <w:bookmarkStart w:id="13" w:name="_Toc22572699"/>
-      <w:bookmarkStart w:id="14" w:name="_Toc22572706"/>
-      <w:bookmarkStart w:id="15" w:name="_Toc22587144"/>
-      <w:bookmarkStart w:id="16" w:name="_Toc54111571"/>
+      <w:bookmarkStart w:id="12" w:name="_Toc22572699"/>
+      <w:bookmarkStart w:id="13" w:name="_Toc22572706"/>
+      <w:bookmarkStart w:id="14" w:name="_Toc22587144"/>
+      <w:bookmarkStart w:id="15" w:name="_Toc54111571"/>
       <w:r>
         <w:rPr>
           <w:rFonts w:ascii="Times New Roman" w:hAnsi="Times New Roman" w:cs="Times New Roman"/>
@@ -3379,26 +3549,88 @@
         </w:rPr>
         <w:t>Problem Statement</w:t>
       </w:r>
+      <w:bookmarkEnd w:id="10"/>
       <w:bookmarkEnd w:id="11"/>
       <w:bookmarkEnd w:id="12"/>
       <w:bookmarkEnd w:id="13"/>
       <w:bookmarkEnd w:id="14"/>
       <w:bookmarkEnd w:id="15"/>
-      <w:bookmarkEnd w:id="16"/>
-    </w:p>
-    <w:p>
-      <w:r>
-        <w:t xml:space="preserve">There are many E-commerce systems out there that are fully functional and are helping solve a lot of problems in the real world. Most of them focus on developing systems that only favor the </w:t>
-      </w:r>
-      <w:r>
-        <w:lastRenderedPageBreak/>
-        <w:t>large scale businesses that are able to sale to a large market of people. This large market can be all over the country, across the continent or even across continents. This is good since people can order there products from the comfort of their homes. However, what this e-commerce system fail to consider is the needs of the small scale business people. Those business personnel whose market is small and is concentrated only within their geographical location. I am talking of about three to five kilometers kilometer radius from where they are located. This kind of business is common in African countries and also in most parts of the world. This project is all about developing a</w:t>
+    </w:p>
+    <w:p>
+      <w:r>
+        <w:t>There are many E-commerce systems out there that are fully functional and are helping solve a lot of problems in the real world. Most of them focus on developing systems that only favor the large</w:t>
+      </w:r>
+      <w:r>
+        <w:t>-</w:t>
+      </w:r>
+      <w:r>
+        <w:t xml:space="preserve">scale businesses that </w:t>
+      </w:r>
+      <w:r>
+        <w:t>can</w:t>
+      </w:r>
+      <w:r>
+        <w:t xml:space="preserve"> s</w:t>
+      </w:r>
+      <w:r>
+        <w:t>ell</w:t>
+      </w:r>
+      <w:r>
+        <w:t xml:space="preserve"> to a large market of people. This large market can be all over the country, across the continent</w:t>
+      </w:r>
+      <w:r>
+        <w:t>,</w:t>
+      </w:r>
+      <w:r>
+        <w:t xml:space="preserve"> or even across continents. This is good since people can order the</w:t>
+      </w:r>
+      <w:r>
+        <w:t>ir</w:t>
+      </w:r>
+      <w:r>
+        <w:t xml:space="preserve"> products from the comfort of their homes. However, what this e-commerce system fail</w:t>
+      </w:r>
+      <w:r>
+        <w:t>s</w:t>
+      </w:r>
+      <w:r>
+        <w:t xml:space="preserve"> to consider is the needs of small</w:t>
+      </w:r>
+      <w:r>
+        <w:t>-</w:t>
+      </w:r>
+      <w:r>
+        <w:t>scale business people. Th</w:t>
+      </w:r>
+      <w:r>
+        <w:t>at</w:t>
+      </w:r>
+      <w:r>
+        <w:t xml:space="preserve"> business personnel whose market is small and is concentrated only within their geographical location. I am talking about </w:t>
+      </w:r>
+      <w:r>
+        <w:t xml:space="preserve">a </w:t>
+      </w:r>
+      <w:r>
+        <w:t>three to five kilometers kilometer radius from where they are located. This kind of business is common in African countries and also in most parts of the world. This project is all about developing a</w:t>
       </w:r>
       <w:r>
         <w:t xml:space="preserve"> </w:t>
       </w:r>
       <w:r>
-        <w:t>system meant to provide small scale traders with flexibility of being able to display adverts to those who are within their geographical area.</w:t>
+        <w:t>system meant to provide small</w:t>
+      </w:r>
+      <w:r>
+        <w:t>-</w:t>
+      </w:r>
+      <w:r>
+        <w:t xml:space="preserve">scale traders with </w:t>
+      </w:r>
+      <w:r>
+        <w:t xml:space="preserve">the </w:t>
+      </w:r>
+      <w:r>
+        <w:t>flexibility of being able to display adverts to those who are within their geographical area.</w:t>
       </w:r>
     </w:p>
     <w:p/>
@@ -3413,8 +3645,8 @@
           <w:szCs w:val="24"/>
         </w:rPr>
       </w:pPr>
-      <w:bookmarkStart w:id="17" w:name="_Toc64877734"/>
-      <w:bookmarkStart w:id="18" w:name="_Toc105417807"/>
+      <w:bookmarkStart w:id="16" w:name="_Toc64877734"/>
+      <w:bookmarkStart w:id="17" w:name="_Toc105417807"/>
       <w:r>
         <w:rPr>
           <w:rFonts w:ascii="Times New Roman" w:hAnsi="Times New Roman" w:cs="Times New Roman"/>
@@ -3423,10 +3655,10 @@
         </w:rPr>
         <w:t xml:space="preserve">1.2 </w:t>
       </w:r>
-      <w:bookmarkStart w:id="19" w:name="_Toc22572700"/>
-      <w:bookmarkStart w:id="20" w:name="_Toc22572707"/>
-      <w:bookmarkStart w:id="21" w:name="_Toc22587145"/>
-      <w:bookmarkStart w:id="22" w:name="_Toc54111572"/>
+      <w:bookmarkStart w:id="18" w:name="_Toc22572700"/>
+      <w:bookmarkStart w:id="19" w:name="_Toc22572707"/>
+      <w:bookmarkStart w:id="20" w:name="_Toc22587145"/>
+      <w:bookmarkStart w:id="21" w:name="_Toc54111572"/>
       <w:r>
         <w:rPr>
           <w:rFonts w:ascii="Times New Roman" w:hAnsi="Times New Roman" w:cs="Times New Roman"/>
@@ -3435,31 +3667,31 @@
         </w:rPr>
         <w:t>Objectives</w:t>
       </w:r>
+      <w:bookmarkEnd w:id="16"/>
       <w:bookmarkEnd w:id="17"/>
       <w:bookmarkEnd w:id="18"/>
       <w:bookmarkEnd w:id="19"/>
       <w:bookmarkEnd w:id="20"/>
       <w:bookmarkEnd w:id="21"/>
+    </w:p>
+    <w:p>
+      <w:pPr>
+        <w:pStyle w:val="Heading3"/>
+        <w:spacing w:line="360" w:lineRule="auto"/>
+        <w:rPr>
+          <w:rFonts w:ascii="Times New Roman" w:hAnsi="Times New Roman" w:cs="Times New Roman"/>
+        </w:rPr>
+      </w:pPr>
+      <w:bookmarkStart w:id="22" w:name="_Toc64877735"/>
+      <w:bookmarkStart w:id="23" w:name="_Toc105417808"/>
+      <w:r>
+        <w:rPr>
+          <w:rFonts w:ascii="Times New Roman" w:hAnsi="Times New Roman" w:cs="Times New Roman"/>
+        </w:rPr>
+        <w:t>1.2.0 General objective</w:t>
+      </w:r>
       <w:bookmarkEnd w:id="22"/>
-    </w:p>
-    <w:p>
-      <w:pPr>
-        <w:pStyle w:val="Heading3"/>
-        <w:spacing w:line="360" w:lineRule="auto"/>
-        <w:rPr>
-          <w:rFonts w:ascii="Times New Roman" w:hAnsi="Times New Roman" w:cs="Times New Roman"/>
-        </w:rPr>
-      </w:pPr>
-      <w:bookmarkStart w:id="23" w:name="_Toc64877735"/>
-      <w:bookmarkStart w:id="24" w:name="_Toc105417808"/>
-      <w:r>
-        <w:rPr>
-          <w:rFonts w:ascii="Times New Roman" w:hAnsi="Times New Roman" w:cs="Times New Roman"/>
-        </w:rPr>
-        <w:t>1.2.0 General objective</w:t>
-      </w:r>
       <w:bookmarkEnd w:id="23"/>
-      <w:bookmarkEnd w:id="24"/>
     </w:p>
     <w:p>
       <w:pPr>
@@ -3467,7 +3699,25 @@
         <w:spacing w:before="41"/>
       </w:pPr>
       <w:r>
-        <w:t xml:space="preserve">To be able to develop an ecommerce system that is able to enable the small scale traders advertise their products over a close geographical range because their market will only lie within. </w:t>
+        <w:t>To be able to develop an e</w:t>
+      </w:r>
+      <w:r>
+        <w:t>-</w:t>
+      </w:r>
+      <w:r>
+        <w:t xml:space="preserve">commerce system that </w:t>
+      </w:r>
+      <w:r>
+        <w:t>can</w:t>
+      </w:r>
+      <w:r>
+        <w:t xml:space="preserve"> enable the small scale traders </w:t>
+      </w:r>
+      <w:r>
+        <w:t xml:space="preserve">to </w:t>
+      </w:r>
+      <w:r>
+        <w:t xml:space="preserve">advertise their products over a close geographical range because their market will only lie within. </w:t>
       </w:r>
     </w:p>
     <w:p/>
@@ -3479,28 +3729,17 @@
           <w:rFonts w:ascii="Times New Roman" w:hAnsi="Times New Roman" w:cs="Times New Roman"/>
         </w:rPr>
       </w:pPr>
-      <w:bookmarkStart w:id="25" w:name="_Toc64877736"/>
-      <w:bookmarkStart w:id="26" w:name="_Toc105417809"/>
+      <w:bookmarkStart w:id="24" w:name="_Toc64877736"/>
+      <w:bookmarkStart w:id="25" w:name="_Toc105417809"/>
       <w:r>
         <w:rPr>
           <w:rFonts w:ascii="Times New Roman" w:hAnsi="Times New Roman" w:cs="Times New Roman"/>
         </w:rPr>
+        <w:lastRenderedPageBreak/>
         <w:t>1.2.1 Specific objectives</w:t>
       </w:r>
+      <w:bookmarkEnd w:id="24"/>
       <w:bookmarkEnd w:id="25"/>
-      <w:bookmarkEnd w:id="26"/>
-    </w:p>
-    <w:p>
-      <w:pPr>
-        <w:numPr>
-          <w:ilvl w:val="0"/>
-          <w:numId w:val="3"/>
-        </w:numPr>
-        <w:jc w:val="both"/>
-      </w:pPr>
-      <w:r>
-        <w:t xml:space="preserve">To study the several ecommerce systems and proof that there are no efficient systems that are suitable for the small scale businesses out there. </w:t>
-      </w:r>
     </w:p>
     <w:p>
       <w:pPr>
@@ -3512,7 +3751,13 @@
         <w:spacing w:before="41"/>
       </w:pPr>
       <w:r>
-        <w:t>To develop a system that can enable customers to easily link with their buyers from within their geographical location and get to trade in an easy and efficient manner especially to the small scale traders.</w:t>
+        <w:t xml:space="preserve">To develop a system that can enable customers to easily link with their buyers from within their geographical location and get to trade </w:t>
+      </w:r>
+      <w:r>
+        <w:t>easily and efficiently,</w:t>
+      </w:r>
+      <w:r>
+        <w:t xml:space="preserve"> especially the small scale traders.</w:t>
       </w:r>
     </w:p>
     <w:p>
@@ -3528,6 +3773,21 @@
         <w:t>To develop a platform that will enable buyers from a crowded place or city to easily find a specific product they are looking for without wasting a lot of time by moving from shop to shop asking for the same product.</w:t>
       </w:r>
     </w:p>
+    <w:p>
+      <w:pPr>
+        <w:pStyle w:val="BodyText"/>
+        <w:numPr>
+          <w:ilvl w:val="0"/>
+          <w:numId w:val="3"/>
+        </w:numPr>
+        <w:spacing w:before="41"/>
+      </w:pPr>
+      <w:r>
+        <w:t xml:space="preserve">To come up with a way we can accommodate the smallest business personnel out there with the changing technology. </w:t>
+      </w:r>
+      <w:bookmarkStart w:id="26" w:name="_GoBack"/>
+      <w:bookmarkEnd w:id="26"/>
+    </w:p>
     <w:p/>
     <w:p>
       <w:pPr>
@@ -3578,7 +3838,13 @@
         </w:numPr>
       </w:pPr>
       <w:r>
-        <w:t>How can we use the algorithm to develop the ecommerce platform to link the buyers and sellers within for them to trade?</w:t>
+        <w:t>How can we use the algorithm to develop the e</w:t>
+      </w:r>
+      <w:r>
+        <w:t>-</w:t>
+      </w:r>
+      <w:r>
+        <w:t>commerce platform to link the buyers and sellers within for them to trade?</w:t>
       </w:r>
     </w:p>
     <w:p>
@@ -3593,7 +3859,19 @@
         <w:t>Can we implement a</w:t>
       </w:r>
       <w:r>
-        <w:t>n authentication system for this web based e-commerce system, how can I use the user details to assign session variables and recognize user all over the system?</w:t>
+        <w:t>n authentication system for this web</w:t>
+      </w:r>
+      <w:r>
+        <w:t>-</w:t>
+      </w:r>
+      <w:r>
+        <w:t>based e-commerce system, how can I use the user details to assign session variables and recognize user</w:t>
+      </w:r>
+      <w:r>
+        <w:t>s</w:t>
+      </w:r>
+      <w:r>
+        <w:t xml:space="preserve"> all over the system?</w:t>
       </w:r>
     </w:p>
     <w:p>
@@ -3605,7 +3883,19 @@
         </w:numPr>
       </w:pPr>
       <w:r>
-        <w:t>How to we integrate payment method for this e-commerce method?</w:t>
+        <w:t xml:space="preserve">How </w:t>
+      </w:r>
+      <w:r>
+        <w:t>d</w:t>
+      </w:r>
+      <w:r>
+        <w:t>o we integrate payment method</w:t>
+      </w:r>
+      <w:r>
+        <w:t>s</w:t>
+      </w:r>
+      <w:r>
+        <w:t xml:space="preserve"> for this e-commerce method?</w:t>
       </w:r>
     </w:p>
     <w:p/>
@@ -3641,7 +3931,13 @@
         <w:tab/>
       </w:r>
       <w:r>
-        <w:t xml:space="preserve">To be able to transform the smallest businesses in the society and be able to enable them to enjoy the growth in technology, there is need to develop this system and provide them with a better platform that fits the size of their market </w:t>
+        <w:t xml:space="preserve">To be able to transform the smallest businesses in the society and be able to enable them to enjoy the growth in technology, there is </w:t>
+      </w:r>
+      <w:r>
+        <w:t xml:space="preserve">a </w:t>
+      </w:r>
+      <w:r>
+        <w:t xml:space="preserve">need to develop this system and provide them with a better platform that fits the size of their market </w:t>
       </w:r>
       <w:r>
         <w:t xml:space="preserve">rather than leaving </w:t>
@@ -3650,11 +3946,7 @@
         <w:t>them behind</w:t>
       </w:r>
       <w:r>
-        <w:t xml:space="preserve"> as if they don’t </w:t>
-      </w:r>
-      <w:r>
-        <w:lastRenderedPageBreak/>
-        <w:t>matter</w:t>
+        <w:t xml:space="preserve"> as if they don’t matter</w:t>
       </w:r>
       <w:r>
         <w:t>.</w:t>
@@ -3696,7 +3988,13 @@
         <w:ind w:firstLine="720"/>
       </w:pPr>
       <w:r>
-        <w:t>This project is expected to take roughly six months. The main areas of implementation is the authentication section, the geolocation algorithm, the chat section for the buyer and seller to communicate, and the payment system API integration in the website.</w:t>
+        <w:t xml:space="preserve">This project is expected to take roughly six months. The main areas of implementation </w:t>
+      </w:r>
+      <w:r>
+        <w:t>are</w:t>
+      </w:r>
+      <w:r>
+        <w:t xml:space="preserve"> the authentication section, the geolocation algorithm, the chat section for the buyer and seller to communicate, and the payment system API integration in the website.</w:t>
       </w:r>
     </w:p>
     <w:p>
@@ -3887,7 +4185,6 @@
           <w:sz w:val="24"/>
           <w:szCs w:val="24"/>
         </w:rPr>
-        <w:lastRenderedPageBreak/>
         <w:t>Chapter Two: Literature Review</w:t>
       </w:r>
       <w:bookmarkEnd w:id="33"/>
@@ -3927,7 +4224,103 @@
         <w:rPr>
           <w:lang w:val="en-GB"/>
         </w:rPr>
-        <w:t>There are more than 7.4 million micro businesses in Kenya currently. This number keeps on increasing day after day. These small scale businesses deal with the basic needs of most of the people in the country which include, food, rental for shelter and clothing as well. We have more than 50 million smartphone users in the country currently. This means that the country is rapidly shifting towards technological era. As a result of that there is need to provide a platform for the small scale businesses out there to be able to reach the majority of the customers in an easy way through the internet. By developing this system we will be able to solve that particular problem.</w:t>
+        <w:t>There are more than 7.4 million micro</w:t>
+      </w:r>
+      <w:r>
+        <w:rPr>
+          <w:lang w:val="en-GB"/>
+        </w:rPr>
+        <w:t>-</w:t>
+      </w:r>
+      <w:r>
+        <w:rPr>
+          <w:lang w:val="en-GB"/>
+        </w:rPr>
+        <w:t>businesses in Kenya currently. This number keeps on increasing day after day. These small</w:t>
+      </w:r>
+      <w:r>
+        <w:rPr>
+          <w:lang w:val="en-GB"/>
+        </w:rPr>
+        <w:t>-</w:t>
+      </w:r>
+      <w:r>
+        <w:rPr>
+          <w:lang w:val="en-GB"/>
+        </w:rPr>
+        <w:t>scale businesses deal with the basic needs of most of the people in the country which include, food, rental for shelter</w:t>
+      </w:r>
+      <w:r>
+        <w:rPr>
+          <w:lang w:val="en-GB"/>
+        </w:rPr>
+        <w:t>,</w:t>
+      </w:r>
+      <w:r>
+        <w:rPr>
+          <w:lang w:val="en-GB"/>
+        </w:rPr>
+        <w:t xml:space="preserve"> and clothing as well. We have more than 50 million smartphone users in the country currently. This means that the country is rapidly shifting towards </w:t>
+      </w:r>
+      <w:r>
+        <w:rPr>
+          <w:lang w:val="en-GB"/>
+        </w:rPr>
+        <w:t xml:space="preserve">a </w:t>
+      </w:r>
+      <w:r>
+        <w:rPr>
+          <w:lang w:val="en-GB"/>
+        </w:rPr>
+        <w:t>technological era. As a result of that</w:t>
+      </w:r>
+      <w:r>
+        <w:rPr>
+          <w:lang w:val="en-GB"/>
+        </w:rPr>
+        <w:t>,</w:t>
+      </w:r>
+      <w:r>
+        <w:rPr>
+          <w:lang w:val="en-GB"/>
+        </w:rPr>
+        <w:t xml:space="preserve"> there is </w:t>
+      </w:r>
+      <w:r>
+        <w:rPr>
+          <w:lang w:val="en-GB"/>
+        </w:rPr>
+        <w:t xml:space="preserve">a </w:t>
+      </w:r>
+      <w:r>
+        <w:rPr>
+          <w:lang w:val="en-GB"/>
+        </w:rPr>
+        <w:t>need to provide a platform for the small</w:t>
+      </w:r>
+      <w:r>
+        <w:rPr>
+          <w:lang w:val="en-GB"/>
+        </w:rPr>
+        <w:t>-</w:t>
+      </w:r>
+      <w:r>
+        <w:rPr>
+          <w:lang w:val="en-GB"/>
+        </w:rPr>
+        <w:t xml:space="preserve">scale businesses out there to be able to reach the majority of the customers </w:t>
+      </w:r>
+      <w:r>
+        <w:rPr>
+          <w:lang w:val="en-GB"/>
+        </w:rPr>
+        <w:t>easil</w:t>
+      </w:r>
+      <w:r>
+        <w:rPr>
+          <w:lang w:val="en-GB"/>
+        </w:rPr>
+        <w:t>y through the internet. By developing this system we will be able to solve that particular problem.</w:t>
       </w:r>
     </w:p>
     <w:p>
@@ -4013,7 +4406,35 @@
           <w:color w:val="000000" w:themeColor="text1"/>
           <w:shd w:val="clear" w:color="auto" w:fill="FFFFFF"/>
         </w:rPr>
-        <w:t>s one of the most popular online marketplaces used by both individual as well as businesses, and the site is available in many different countries and languages. Amazon Kindle is one of its most popular products as well as the Amazon app store. Lastly, Amazon offers software and infrastructure solutions for business and individuals.</w:t>
+        <w:t>s one of the most popular online marketplaces used by both individual</w:t>
+      </w:r>
+      <w:r>
+        <w:rPr>
+          <w:color w:val="000000" w:themeColor="text1"/>
+          <w:shd w:val="clear" w:color="auto" w:fill="FFFFFF"/>
+        </w:rPr>
+        <w:t>s</w:t>
+      </w:r>
+      <w:r>
+        <w:rPr>
+          <w:color w:val="000000" w:themeColor="text1"/>
+          <w:shd w:val="clear" w:color="auto" w:fill="FFFFFF"/>
+        </w:rPr>
+        <w:t xml:space="preserve"> as well as businesses, and the site is available in many different countries and languages. Amazon Kindle is one of its most popular products as well as the Amazon app store. Lastly, Amazon offers software and infrastructure solutions for busines</w:t>
+      </w:r>
+      <w:r>
+        <w:rPr>
+          <w:color w:val="000000" w:themeColor="text1"/>
+          <w:shd w:val="clear" w:color="auto" w:fill="FFFFFF"/>
+        </w:rPr>
+        <w:t>se</w:t>
+      </w:r>
+      <w:r>
+        <w:rPr>
+          <w:color w:val="000000" w:themeColor="text1"/>
+          <w:shd w:val="clear" w:color="auto" w:fill="FFFFFF"/>
+        </w:rPr>
+        <w:t>s and individuals.</w:t>
       </w:r>
     </w:p>
     <w:p>
@@ -4030,7 +4451,22 @@
           <w:color w:val="000000" w:themeColor="text1"/>
           <w:lang w:val="en-GB"/>
         </w:rPr>
-        <w:t>Amazon was begun in 1994 in Seattle Washington by Jeff Bezos, and was initially little more than an online bookstore. From those humble beginnings, Amazon has become the largest online ecommerce retailer, and one of the most powerful brands in the world. Not only has it expanded its offerings of goods and services, but it also participates in the streaming video marketplace, the cloud computing marketplace, and most recently Amazon has entered into banking.</w:t>
+        <w:lastRenderedPageBreak/>
+        <w:t>Amazon was begun in 1994 in Seattle Washington by Jeff Bezos, and was initially little more than an online bookstore. From those humble beginnings, Amazon has become the largest online e</w:t>
+      </w:r>
+      <w:r>
+        <w:rPr>
+          <w:color w:val="000000" w:themeColor="text1"/>
+          <w:lang w:val="en-GB"/>
+        </w:rPr>
+        <w:t>-</w:t>
+      </w:r>
+      <w:r>
+        <w:rPr>
+          <w:color w:val="000000" w:themeColor="text1"/>
+          <w:lang w:val="en-GB"/>
+        </w:rPr>
+        <w:t>commerce retailer, and one of the most powerful brands in the world. Not only has it expanded its offerings of goods and services, but it also participates in the streaming video marketplace, the cloud computing marketplace, and most recently Amazon has entered into banking.</w:t>
       </w:r>
     </w:p>
     <w:p>
@@ -4047,22 +4483,21 @@
           <w:color w:val="000000" w:themeColor="text1"/>
           <w:lang w:val="en-GB"/>
         </w:rPr>
-        <w:t>Not only is Amazon the most valuable internet retailer in the world, it is the most valuable retailer period, having surpassed Wal-Mart back in 2015.</w:t>
-      </w:r>
-    </w:p>
-    <w:p>
-      <w:pPr>
+        <w:t xml:space="preserve">Not only is Amazon the most valuable internet retailer in the world, </w:t>
+      </w:r>
+      <w:r>
         <w:rPr>
           <w:color w:val="000000" w:themeColor="text1"/>
-          <w:shd w:val="clear" w:color="auto" w:fill="FFFFFF"/>
-        </w:rPr>
-      </w:pPr>
+          <w:lang w:val="en-GB"/>
+        </w:rPr>
+        <w:t>but it is also</w:t>
+      </w:r>
       <w:r>
         <w:rPr>
           <w:color w:val="000000" w:themeColor="text1"/>
-          <w:shd w:val="clear" w:color="auto" w:fill="FFFFFF"/>
-        </w:rPr>
-        <w:t>Amazon has storefront website for over a dozen different countries, and ships to nearly every country in the world. It also hosts the retail websites of brands such as Sears Canada, Marks &amp; Spencer, Lacoste and others. It also owns over 40 subsidiary brands such as Zappos, Diapers.com, Goodreads, IMDb, and many more.</w:t>
+          <w:lang w:val="en-GB"/>
+        </w:rPr>
+        <w:t xml:space="preserve"> the most valuable retailer period, having surpassed Wal-Mart back in 2015.</w:t>
       </w:r>
     </w:p>
     <w:p>
@@ -4072,19 +4507,160 @@
           <w:shd w:val="clear" w:color="auto" w:fill="FFFFFF"/>
         </w:rPr>
       </w:pPr>
-    </w:p>
-    <w:p>
-      <w:pPr>
+      <w:r>
         <w:rPr>
           <w:color w:val="000000" w:themeColor="text1"/>
-        </w:rPr>
-      </w:pPr>
+          <w:shd w:val="clear" w:color="auto" w:fill="FFFFFF"/>
+        </w:rPr>
+        <w:t xml:space="preserve">Amazon has </w:t>
+      </w:r>
       <w:r>
         <w:rPr>
           <w:color w:val="000000" w:themeColor="text1"/>
           <w:shd w:val="clear" w:color="auto" w:fill="FFFFFF"/>
         </w:rPr>
-        <w:t>The is a lot of nice things about amazon as discussed above, however what Amazon fails to consider is the fact that not everyone can run a large scale business, not everyone can run a large scale retail business. Most people especially in the third world countries like in Africa have the smallest business earning a less as 10 dollars per day. That is the type of businesses I would like to focus on.</w:t>
+        <w:t xml:space="preserve">a </w:t>
+      </w:r>
+      <w:r>
+        <w:rPr>
+          <w:color w:val="000000" w:themeColor="text1"/>
+          <w:shd w:val="clear" w:color="auto" w:fill="FFFFFF"/>
+        </w:rPr>
+        <w:t>storefront website for over a dozen different countries, and ships to nearly every country in the world. It also hosts the retail websites of brands such as Sears Canada, Marks &amp; Spencer, Lacoste</w:t>
+      </w:r>
+      <w:r>
+        <w:rPr>
+          <w:color w:val="000000" w:themeColor="text1"/>
+          <w:shd w:val="clear" w:color="auto" w:fill="FFFFFF"/>
+        </w:rPr>
+        <w:t>,</w:t>
+      </w:r>
+      <w:r>
+        <w:rPr>
+          <w:color w:val="000000" w:themeColor="text1"/>
+          <w:shd w:val="clear" w:color="auto" w:fill="FFFFFF"/>
+        </w:rPr>
+        <w:t xml:space="preserve"> and others. It also owns over 40 subsidiary brands such as Zappos, Diapers.com, Goodreads, IMDb, and many more.</w:t>
+      </w:r>
+    </w:p>
+    <w:p>
+      <w:pPr>
+        <w:rPr>
+          <w:color w:val="000000" w:themeColor="text1"/>
+          <w:shd w:val="clear" w:color="auto" w:fill="FFFFFF"/>
+        </w:rPr>
+      </w:pPr>
+    </w:p>
+    <w:p>
+      <w:pPr>
+        <w:rPr>
+          <w:color w:val="000000" w:themeColor="text1"/>
+        </w:rPr>
+      </w:pPr>
+      <w:r>
+        <w:rPr>
+          <w:color w:val="000000" w:themeColor="text1"/>
+          <w:shd w:val="clear" w:color="auto" w:fill="FFFFFF"/>
+        </w:rPr>
+        <w:t>The</w:t>
+      </w:r>
+      <w:r>
+        <w:rPr>
+          <w:color w:val="000000" w:themeColor="text1"/>
+          <w:shd w:val="clear" w:color="auto" w:fill="FFFFFF"/>
+        </w:rPr>
+        <w:t>y</w:t>
+      </w:r>
+      <w:r>
+        <w:rPr>
+          <w:color w:val="000000" w:themeColor="text1"/>
+          <w:shd w:val="clear" w:color="auto" w:fill="FFFFFF"/>
+        </w:rPr>
+        <w:t xml:space="preserve"> </w:t>
+      </w:r>
+      <w:r>
+        <w:rPr>
+          <w:color w:val="000000" w:themeColor="text1"/>
+          <w:shd w:val="clear" w:color="auto" w:fill="FFFFFF"/>
+        </w:rPr>
+        <w:t>are</w:t>
+      </w:r>
+      <w:r>
+        <w:rPr>
+          <w:color w:val="000000" w:themeColor="text1"/>
+          <w:shd w:val="clear" w:color="auto" w:fill="FFFFFF"/>
+        </w:rPr>
+        <w:t xml:space="preserve"> a lot of nice things about amazon as discussed above, however</w:t>
+      </w:r>
+      <w:r>
+        <w:rPr>
+          <w:color w:val="000000" w:themeColor="text1"/>
+          <w:shd w:val="clear" w:color="auto" w:fill="FFFFFF"/>
+        </w:rPr>
+        <w:t>,</w:t>
+      </w:r>
+      <w:r>
+        <w:rPr>
+          <w:color w:val="000000" w:themeColor="text1"/>
+          <w:shd w:val="clear" w:color="auto" w:fill="FFFFFF"/>
+        </w:rPr>
+        <w:t xml:space="preserve"> what Amazon fails to consider is the fact that not everyone can run a large</w:t>
+      </w:r>
+      <w:r>
+        <w:rPr>
+          <w:color w:val="000000" w:themeColor="text1"/>
+          <w:shd w:val="clear" w:color="auto" w:fill="FFFFFF"/>
+        </w:rPr>
+        <w:t>-</w:t>
+      </w:r>
+      <w:r>
+        <w:rPr>
+          <w:color w:val="000000" w:themeColor="text1"/>
+          <w:shd w:val="clear" w:color="auto" w:fill="FFFFFF"/>
+        </w:rPr>
+        <w:t xml:space="preserve">scale business, </w:t>
+      </w:r>
+      <w:r>
+        <w:rPr>
+          <w:color w:val="000000" w:themeColor="text1"/>
+          <w:shd w:val="clear" w:color="auto" w:fill="FFFFFF"/>
+        </w:rPr>
+        <w:t xml:space="preserve">and </w:t>
+      </w:r>
+      <w:r>
+        <w:rPr>
+          <w:color w:val="000000" w:themeColor="text1"/>
+          <w:shd w:val="clear" w:color="auto" w:fill="FFFFFF"/>
+        </w:rPr>
+        <w:t>not everyone can run a large</w:t>
+      </w:r>
+      <w:r>
+        <w:rPr>
+          <w:color w:val="000000" w:themeColor="text1"/>
+          <w:shd w:val="clear" w:color="auto" w:fill="FFFFFF"/>
+        </w:rPr>
+        <w:t>-</w:t>
+      </w:r>
+      <w:r>
+        <w:rPr>
+          <w:color w:val="000000" w:themeColor="text1"/>
+          <w:shd w:val="clear" w:color="auto" w:fill="FFFFFF"/>
+        </w:rPr>
+        <w:t xml:space="preserve">scale retail business. Most people especially in third world countries like Africa have the smallest business earning less </w:t>
+      </w:r>
+      <w:r>
+        <w:rPr>
+          <w:color w:val="000000" w:themeColor="text1"/>
+          <w:shd w:val="clear" w:color="auto" w:fill="FFFFFF"/>
+        </w:rPr>
+        <w:t>than</w:t>
+      </w:r>
+      <w:r>
+        <w:rPr>
+          <w:color w:val="000000" w:themeColor="text1"/>
+          <w:shd w:val="clear" w:color="auto" w:fill="FFFFFF"/>
+        </w:rPr>
+        <w:t xml:space="preserve"> 10 dollars per day. That is the type of business I would like to focus on.</w:t>
       </w:r>
     </w:p>
     <w:p>
@@ -4143,7 +4719,7 @@
         </w:rPr>
         <w:t>Alibaba was </w:t>
       </w:r>
-      <w:hyperlink r:id="rId7" w:tgtFrame="_blank" w:tooltip="Bloomberg Visual Data timeline" w:history="1">
+      <w:hyperlink r:id="rId9" w:tgtFrame="_blank" w:tooltip="Bloomberg Visual Data timeline" w:history="1">
         <w:r>
           <w:rPr>
             <w:rStyle w:val="Hyperlink"/>
@@ -4164,7 +4740,7 @@
         </w:rPr>
         <w:t> by former English teacher </w:t>
       </w:r>
-      <w:hyperlink r:id="rId8" w:tgtFrame="_blank" w:tooltip="Bloomberg QuickTake" w:history="1">
+      <w:hyperlink r:id="rId10" w:tgtFrame="_blank" w:tooltip="Bloomberg QuickTake" w:history="1">
         <w:r>
           <w:rPr>
             <w:rStyle w:val="Hyperlink"/>
@@ -4185,7 +4761,7 @@
         </w:rPr>
         <w:t>, who scraped together $80,000 from 80 investors to start an online marketplace for Chinese companies. He became the </w:t>
       </w:r>
-      <w:hyperlink r:id="rId9" w:tgtFrame="_blank" w:tooltip="Bloomberg News article" w:history="1">
+      <w:hyperlink r:id="rId11" w:tgtFrame="_blank" w:tooltip="Bloomberg News article" w:history="1">
         <w:r>
           <w:rPr>
             <w:rStyle w:val="Hyperlink"/>
@@ -4206,7 +4782,7 @@
         </w:rPr>
         <w:t> in China and his estimated net worth has topped </w:t>
       </w:r>
-      <w:hyperlink r:id="rId10" w:tgtFrame="_blank" w:history="1">
+      <w:hyperlink r:id="rId12" w:tgtFrame="_blank" w:history="1">
         <w:r>
           <w:rPr>
             <w:rStyle w:val="Hyperlink"/>
@@ -4245,7 +4821,7 @@
         </w:rPr>
         <w:t>Alibaba’s growth story has continued since its record </w:t>
       </w:r>
-      <w:hyperlink r:id="rId11" w:tgtFrame="_blank" w:history="1">
+      <w:hyperlink r:id="rId13" w:tgtFrame="_blank" w:history="1">
         <w:r>
           <w:rPr>
             <w:rStyle w:val="Hyperlink"/>
@@ -4264,18 +4840,9 @@
           <w:szCs w:val="24"/>
           <w:shd w:val="clear" w:color="auto" w:fill="FFFFFF"/>
         </w:rPr>
-        <w:t xml:space="preserve"> initial public offering in New York in 2014 and it is now ranked among the world's top 10 companies in terms of market </w:t>
-      </w:r>
-      <w:r>
-        <w:rPr>
-          <w:color w:val="000000" w:themeColor="text1"/>
-          <w:szCs w:val="24"/>
-          <w:shd w:val="clear" w:color="auto" w:fill="FFFFFF"/>
-        </w:rPr>
-        <w:lastRenderedPageBreak/>
-        <w:t>value. An </w:t>
-      </w:r>
-      <w:hyperlink r:id="rId12" w:tgtFrame="_blank" w:history="1">
+        <w:t> initial public offering in New York in 2014 and it is now ranked among the world's top 10 companies in terms of market value. An </w:t>
+      </w:r>
+      <w:hyperlink r:id="rId14" w:tgtFrame="_blank" w:history="1">
         <w:r>
           <w:rPr>
             <w:rStyle w:val="Hyperlink"/>
@@ -4296,7 +4863,7 @@
         </w:rPr>
         <w:t>into Alibaba's accounting </w:t>
       </w:r>
-      <w:hyperlink r:id="rId13" w:tgtFrame="_blank" w:history="1">
+      <w:hyperlink r:id="rId15" w:tgtFrame="_blank" w:history="1">
         <w:r>
           <w:rPr>
             <w:rStyle w:val="Hyperlink"/>
@@ -4317,7 +4884,7 @@
         </w:rPr>
         <w:t> and the company's return to a</w:t>
       </w:r>
-      <w:hyperlink r:id="rId14" w:tgtFrame="_blank" w:history="1">
+      <w:hyperlink r:id="rId16" w:tgtFrame="_blank" w:history="1">
         <w:r>
           <w:rPr>
             <w:rStyle w:val="Hyperlink"/>
@@ -4338,7 +4905,7 @@
         </w:rPr>
         <w:t> of the world's </w:t>
       </w:r>
-      <w:hyperlink r:id="rId15" w:tgtFrame="_blank" w:history="1">
+      <w:hyperlink r:id="rId17" w:tgtFrame="_blank" w:history="1">
         <w:r>
           <w:rPr>
             <w:rStyle w:val="Hyperlink"/>
@@ -4359,41 +4926,59 @@
         </w:rPr>
         <w:t> have wiped off some of the shine, but not so much for investors: Its shares reached a record in 2017, trading at more than two-and-a-half times the IPO price. Facing competition from the likes of </w:t>
       </w:r>
-      <w:hyperlink r:id="rId16" w:tgtFrame="_blank" w:history="1">
-        <w:proofErr w:type="spellStart"/>
-        <w:r>
-          <w:rPr>
-            <w:rStyle w:val="Hyperlink"/>
-            <w:color w:val="000000" w:themeColor="text1"/>
-            <w:szCs w:val="24"/>
-            <w:u w:val="none"/>
-            <w:bdr w:val="none" w:sz="0" w:space="0" w:color="auto" w:frame="1"/>
-            <w:shd w:val="clear" w:color="auto" w:fill="FFFFFF"/>
-          </w:rPr>
-          <w:t>Tencent</w:t>
-        </w:r>
-        <w:proofErr w:type="spellEnd"/>
-        <w:r>
-          <w:rPr>
-            <w:rStyle w:val="Hyperlink"/>
-            <w:color w:val="000000" w:themeColor="text1"/>
-            <w:szCs w:val="24"/>
-            <w:u w:val="none"/>
-            <w:bdr w:val="none" w:sz="0" w:space="0" w:color="auto" w:frame="1"/>
-            <w:shd w:val="clear" w:color="auto" w:fill="FFFFFF"/>
-          </w:rPr>
-          <w:t xml:space="preserve"> Holdings Ltd. </w:t>
-        </w:r>
-      </w:hyperlink>
-      <w:r>
-        <w:rPr>
+      <w:proofErr w:type="spellStart"/>
+      <w:r>
+        <w:fldChar w:fldCharType="begin"/>
+      </w:r>
+      <w:r>
+        <w:instrText xml:space="preserve"> HYPERLINK "http://www.bloomberg.com/quote/TCEHY:US" \t "_blank" </w:instrText>
+      </w:r>
+      <w:r>
+        <w:fldChar w:fldCharType="separate"/>
+      </w:r>
+      <w:r>
+        <w:rPr>
+          <w:rStyle w:val="Hyperlink"/>
           <w:color w:val="000000" w:themeColor="text1"/>
           <w:szCs w:val="24"/>
+          <w:u w:val="none"/>
+          <w:bdr w:val="none" w:sz="0" w:space="0" w:color="auto" w:frame="1"/>
+          <w:shd w:val="clear" w:color="auto" w:fill="FFFFFF"/>
+        </w:rPr>
+        <w:t>Tencent</w:t>
+      </w:r>
+      <w:proofErr w:type="spellEnd"/>
+      <w:r>
+        <w:rPr>
+          <w:rStyle w:val="Hyperlink"/>
+          <w:color w:val="000000" w:themeColor="text1"/>
+          <w:szCs w:val="24"/>
+          <w:u w:val="none"/>
+          <w:bdr w:val="none" w:sz="0" w:space="0" w:color="auto" w:frame="1"/>
+          <w:shd w:val="clear" w:color="auto" w:fill="FFFFFF"/>
+        </w:rPr>
+        <w:t xml:space="preserve"> Holdings Ltd. </w:t>
+      </w:r>
+      <w:r>
+        <w:rPr>
+          <w:rStyle w:val="Hyperlink"/>
+          <w:color w:val="000000" w:themeColor="text1"/>
+          <w:szCs w:val="24"/>
+          <w:u w:val="none"/>
+          <w:bdr w:val="none" w:sz="0" w:space="0" w:color="auto" w:frame="1"/>
+          <w:shd w:val="clear" w:color="auto" w:fill="FFFFFF"/>
+        </w:rPr>
+        <w:fldChar w:fldCharType="end"/>
+      </w:r>
+      <w:r>
+        <w:rPr>
+          <w:color w:val="000000" w:themeColor="text1"/>
+          <w:szCs w:val="24"/>
           <w:shd w:val="clear" w:color="auto" w:fill="FFFFFF"/>
         </w:rPr>
         <w:t>and </w:t>
       </w:r>
-      <w:hyperlink r:id="rId17" w:tgtFrame="_blank" w:history="1">
+      <w:hyperlink r:id="rId18" w:tgtFrame="_blank" w:history="1">
         <w:r>
           <w:rPr>
             <w:rStyle w:val="Hyperlink"/>
@@ -4414,7 +4999,7 @@
         </w:rPr>
         <w:t>, Alibaba is investing heavily in reaching customers through smartphones and tablets, as well as </w:t>
       </w:r>
-      <w:hyperlink r:id="rId18" w:tgtFrame="_blank" w:history="1">
+      <w:hyperlink r:id="rId19" w:tgtFrame="_blank" w:history="1">
         <w:r>
           <w:rPr>
             <w:rStyle w:val="Hyperlink"/>
@@ -4435,7 +5020,7 @@
         </w:rPr>
         <w:t>and </w:t>
       </w:r>
-      <w:hyperlink r:id="rId19" w:tgtFrame="_blank" w:history="1">
+      <w:hyperlink r:id="rId20" w:tgtFrame="_blank" w:history="1">
         <w:r>
           <w:rPr>
             <w:rStyle w:val="Hyperlink"/>
@@ -4516,7 +5101,7 @@
         </w:rPr>
         <w:t>and ride-sharing program </w:t>
       </w:r>
-      <w:hyperlink r:id="rId20" w:tgtFrame="_blank" w:history="1">
+      <w:hyperlink r:id="rId21" w:tgtFrame="_blank" w:history="1">
         <w:r>
           <w:rPr>
             <w:rStyle w:val="Hyperlink"/>
@@ -4535,9 +5120,25 @@
           <w:szCs w:val="24"/>
           <w:shd w:val="clear" w:color="auto" w:fill="FFFFFF"/>
         </w:rPr>
-        <w:t>, has its own mobile operating system and is leasing spectrum from state-owned phone companies to offer mobile voice and data packages. It also has a stake in a leading Chinese </w:t>
-      </w:r>
-      <w:hyperlink r:id="rId21" w:tgtFrame="_blank" w:history="1">
+        <w:t>, has its mobile operating system</w:t>
+      </w:r>
+      <w:r>
+        <w:rPr>
+          <w:color w:val="000000" w:themeColor="text1"/>
+          <w:szCs w:val="24"/>
+          <w:shd w:val="clear" w:color="auto" w:fill="FFFFFF"/>
+        </w:rPr>
+        <w:t>,</w:t>
+      </w:r>
+      <w:r>
+        <w:rPr>
+          <w:color w:val="000000" w:themeColor="text1"/>
+          <w:szCs w:val="24"/>
+          <w:shd w:val="clear" w:color="auto" w:fill="FFFFFF"/>
+        </w:rPr>
+        <w:t xml:space="preserve"> and is leasing spectrum from state-owned phone companies to offer mobile voice and data packages. It also has a stake in a leading Chinese </w:t>
+      </w:r>
+      <w:hyperlink r:id="rId22" w:tgtFrame="_blank" w:history="1">
         <w:r>
           <w:rPr>
             <w:rStyle w:val="Hyperlink"/>
@@ -4558,7 +5159,7 @@
         </w:rPr>
         <w:t>, became a top </w:t>
       </w:r>
-      <w:hyperlink r:id="rId22" w:tgtFrame="_blank" w:history="1">
+      <w:hyperlink r:id="rId23" w:tgtFrame="_blank" w:history="1">
         <w:r>
           <w:rPr>
             <w:rStyle w:val="Hyperlink"/>
@@ -4568,18 +5169,29 @@
             <w:bdr w:val="none" w:sz="0" w:space="0" w:color="auto" w:frame="1"/>
             <w:shd w:val="clear" w:color="auto" w:fill="FFFFFF"/>
           </w:rPr>
-          <w:t>Olympic Games sponsor </w:t>
+          <w:t>Olympic Games sponsor</w:t>
         </w:r>
       </w:hyperlink>
       <w:r>
         <w:rPr>
+          <w:rStyle w:val="Hyperlink"/>
           <w:color w:val="000000" w:themeColor="text1"/>
           <w:szCs w:val="24"/>
+          <w:u w:val="none"/>
+          <w:bdr w:val="none" w:sz="0" w:space="0" w:color="auto" w:frame="1"/>
+          <w:shd w:val="clear" w:color="auto" w:fill="FFFFFF"/>
+        </w:rPr>
+        <w:t xml:space="preserve">, </w:t>
+      </w:r>
+      <w:r>
+        <w:rPr>
+          <w:color w:val="000000" w:themeColor="text1"/>
+          <w:szCs w:val="24"/>
           <w:shd w:val="clear" w:color="auto" w:fill="FFFFFF"/>
         </w:rPr>
         <w:t>and bought Hong Kong’s century-old </w:t>
       </w:r>
-      <w:hyperlink r:id="rId23" w:tgtFrame="_blank" w:history="1">
+      <w:hyperlink r:id="rId24" w:tgtFrame="_blank" w:history="1">
         <w:r>
           <w:rPr>
             <w:rStyle w:val="Hyperlink"/>
@@ -4618,7 +5230,7 @@
         </w:rPr>
         <w:t xml:space="preserve"> Retail Group and hypermarket giant Sun Art Retail Group Ltd. were among more than 70 deals worth a combined $29 billion in 2016 and 2017. At the same time, its customer base has spread to </w:t>
       </w:r>
-      <w:hyperlink r:id="rId24" w:tgtFrame="_blank" w:history="1">
+      <w:hyperlink r:id="rId25" w:tgtFrame="_blank" w:history="1">
         <w:r>
           <w:rPr>
             <w:rStyle w:val="Hyperlink"/>
@@ -4639,7 +5251,7 @@
         </w:rPr>
         <w:t> as Brazil and Russia. A tussle with the Chinese government over charges of bribery and toleration of </w:t>
       </w:r>
-      <w:hyperlink r:id="rId25" w:tgtFrame="_blank" w:history="1">
+      <w:hyperlink r:id="rId26" w:tgtFrame="_blank" w:history="1">
         <w:r>
           <w:rPr>
             <w:rStyle w:val="Hyperlink"/>
@@ -4660,7 +5272,7 @@
         </w:rPr>
         <w:t>, while quickly patched up, was a reminder of the risks of doing business in a one-party state. And the probe by the U.S. Securities and Exchange Commission has underlined </w:t>
       </w:r>
-      <w:hyperlink r:id="rId26" w:tgtFrame="_blank" w:history="1">
+      <w:hyperlink r:id="rId27" w:tgtFrame="_blank" w:history="1">
         <w:r>
           <w:rPr>
             <w:rStyle w:val="Hyperlink"/>
@@ -4681,7 +5293,7 @@
         </w:rPr>
         <w:t>over what one analyst called Alibaba’s “</w:t>
       </w:r>
-      <w:hyperlink r:id="rId27" w:tgtFrame="_blank" w:history="1">
+      <w:hyperlink r:id="rId28" w:tgtFrame="_blank" w:history="1">
         <w:r>
           <w:rPr>
             <w:rStyle w:val="Hyperlink"/>
@@ -4725,7 +5337,87 @@
           <w:szCs w:val="24"/>
           <w:lang w:val="en-GB"/>
         </w:rPr>
-        <w:t>Still the history of Alibaba and how it operates does not favour the smallest businesses ever. Those businesses whose market lies within, I am talking of a market lying within the 3 KM range. I intent to solve this negligence in the ecommerce platform systems.</w:t>
+        <w:t>Still</w:t>
+      </w:r>
+      <w:r>
+        <w:rPr>
+          <w:szCs w:val="24"/>
+          <w:lang w:val="en-GB"/>
+        </w:rPr>
+        <w:t>,</w:t>
+      </w:r>
+      <w:r>
+        <w:rPr>
+          <w:szCs w:val="24"/>
+          <w:lang w:val="en-GB"/>
+        </w:rPr>
+        <w:t xml:space="preserve"> the history of Alibaba and how it operates does not </w:t>
+      </w:r>
+      <w:proofErr w:type="spellStart"/>
+      <w:r>
+        <w:rPr>
+          <w:szCs w:val="24"/>
+          <w:lang w:val="en-GB"/>
+        </w:rPr>
+        <w:t>favor</w:t>
+      </w:r>
+      <w:proofErr w:type="spellEnd"/>
+      <w:r>
+        <w:rPr>
+          <w:szCs w:val="24"/>
+          <w:lang w:val="en-GB"/>
+        </w:rPr>
+        <w:t xml:space="preserve"> the smallest businesses </w:t>
+      </w:r>
+      <w:r>
+        <w:rPr>
+          <w:szCs w:val="24"/>
+          <w:lang w:val="en-GB"/>
+        </w:rPr>
+        <w:lastRenderedPageBreak/>
+        <w:t xml:space="preserve">ever. </w:t>
+      </w:r>
+      <w:r>
+        <w:rPr>
+          <w:szCs w:val="24"/>
+          <w:lang w:val="en-GB"/>
+        </w:rPr>
+        <w:t>For t</w:t>
+      </w:r>
+      <w:r>
+        <w:rPr>
+          <w:szCs w:val="24"/>
+          <w:lang w:val="en-GB"/>
+        </w:rPr>
+        <w:t>hose businesses whose market lies within, I am talking of a market lying within the 3 KM range. I inten</w:t>
+      </w:r>
+      <w:r>
+        <w:rPr>
+          <w:szCs w:val="24"/>
+          <w:lang w:val="en-GB"/>
+        </w:rPr>
+        <w:t>d</w:t>
+      </w:r>
+      <w:r>
+        <w:rPr>
+          <w:szCs w:val="24"/>
+          <w:lang w:val="en-GB"/>
+        </w:rPr>
+        <w:t xml:space="preserve"> to solve this negligence in the e</w:t>
+      </w:r>
+      <w:r>
+        <w:rPr>
+          <w:szCs w:val="24"/>
+          <w:lang w:val="en-GB"/>
+        </w:rPr>
+        <w:t>-</w:t>
+      </w:r>
+      <w:r>
+        <w:rPr>
+          <w:szCs w:val="24"/>
+          <w:lang w:val="en-GB"/>
+        </w:rPr>
+        <w:t>commerce platform systems.</w:t>
       </w:r>
     </w:p>
     <w:p>
@@ -4774,58 +5466,170 @@
           <w:szCs w:val="24"/>
           <w:shd w:val="clear" w:color="auto" w:fill="FFFFFF"/>
         </w:rPr>
-        <w:t>Jumia, Kenya’s no. 1 online retailer opened its doors in May 2013. Its aim and vision was to become the one-stop shop for retail in Kenya with implementation of best practices both online and offline.</w:t>
-      </w:r>
-    </w:p>
-    <w:p>
-      <w:pPr>
+        <w:t>Jumia, Kenya’s no. 1 online retailer opened its doors in May 2013. Its aim and vision w</w:t>
+      </w:r>
+      <w:r>
         <w:rPr>
           <w:color w:val="333333"/>
           <w:szCs w:val="24"/>
           <w:shd w:val="clear" w:color="auto" w:fill="FFFFFF"/>
         </w:rPr>
-      </w:pPr>
+        <w:t>ere</w:t>
+      </w:r>
       <w:r>
         <w:rPr>
           <w:color w:val="333333"/>
           <w:szCs w:val="24"/>
           <w:shd w:val="clear" w:color="auto" w:fill="FFFFFF"/>
         </w:rPr>
-        <w:t>Initially it begun with only 3 employees and today, boasts of about 1000 employees working smart to ensure that customers get value for money</w:t>
-      </w:r>
-    </w:p>
-    <w:p>
-      <w:pPr>
+        <w:t xml:space="preserve"> to become the one-stop</w:t>
+      </w:r>
+      <w:r>
         <w:rPr>
           <w:color w:val="333333"/>
           <w:szCs w:val="24"/>
           <w:shd w:val="clear" w:color="auto" w:fill="FFFFFF"/>
         </w:rPr>
-      </w:pPr>
+        <w:t xml:space="preserve"> </w:t>
+      </w:r>
       <w:r>
         <w:rPr>
           <w:color w:val="333333"/>
           <w:szCs w:val="24"/>
           <w:shd w:val="clear" w:color="auto" w:fill="FFFFFF"/>
         </w:rPr>
-        <w:t>It is important to note that Jumia Kenya is a subsidiary of Jumia whose headquarters are in Nigeria. It is also present in countries such as Egypt, Morocco among others.</w:t>
-      </w:r>
-    </w:p>
-    <w:p>
-      <w:pPr>
+        <w:t xml:space="preserve">shop for retail in Kenya with </w:t>
+      </w:r>
+      <w:r>
         <w:rPr>
           <w:color w:val="333333"/>
           <w:szCs w:val="24"/>
           <w:shd w:val="clear" w:color="auto" w:fill="FFFFFF"/>
         </w:rPr>
-      </w:pPr>
+        <w:t xml:space="preserve">the </w:t>
+      </w:r>
       <w:r>
         <w:rPr>
           <w:color w:val="333333"/>
           <w:szCs w:val="24"/>
           <w:shd w:val="clear" w:color="auto" w:fill="FFFFFF"/>
         </w:rPr>
-        <w:t xml:space="preserve">Today it boasts of being the largest online retail store in Kenya, second only to none. In Kenya it is headquartered in </w:t>
+        <w:t>implementation of best practices both online and offline.</w:t>
+      </w:r>
+    </w:p>
+    <w:p>
+      <w:pPr>
+        <w:rPr>
+          <w:color w:val="333333"/>
+          <w:szCs w:val="24"/>
+          <w:shd w:val="clear" w:color="auto" w:fill="FFFFFF"/>
+        </w:rPr>
+      </w:pPr>
+      <w:r>
+        <w:rPr>
+          <w:color w:val="333333"/>
+          <w:szCs w:val="24"/>
+          <w:shd w:val="clear" w:color="auto" w:fill="FFFFFF"/>
+        </w:rPr>
+        <w:t>Initially</w:t>
+      </w:r>
+      <w:r>
+        <w:rPr>
+          <w:color w:val="333333"/>
+          <w:szCs w:val="24"/>
+          <w:shd w:val="clear" w:color="auto" w:fill="FFFFFF"/>
+        </w:rPr>
+        <w:t>,</w:t>
+      </w:r>
+      <w:r>
+        <w:rPr>
+          <w:color w:val="333333"/>
+          <w:szCs w:val="24"/>
+          <w:shd w:val="clear" w:color="auto" w:fill="FFFFFF"/>
+        </w:rPr>
+        <w:t xml:space="preserve"> it beg</w:t>
+      </w:r>
+      <w:r>
+        <w:rPr>
+          <w:color w:val="333333"/>
+          <w:szCs w:val="24"/>
+          <w:shd w:val="clear" w:color="auto" w:fill="FFFFFF"/>
+        </w:rPr>
+        <w:t>a</w:t>
+      </w:r>
+      <w:r>
+        <w:rPr>
+          <w:color w:val="333333"/>
+          <w:szCs w:val="24"/>
+          <w:shd w:val="clear" w:color="auto" w:fill="FFFFFF"/>
+        </w:rPr>
+        <w:t>n with only 3 employees and today boasts of about 1000 employees working smart to ensure that customers get value for money</w:t>
+      </w:r>
+    </w:p>
+    <w:p>
+      <w:pPr>
+        <w:rPr>
+          <w:color w:val="333333"/>
+          <w:szCs w:val="24"/>
+          <w:shd w:val="clear" w:color="auto" w:fill="FFFFFF"/>
+        </w:rPr>
+      </w:pPr>
+      <w:r>
+        <w:rPr>
+          <w:color w:val="333333"/>
+          <w:szCs w:val="24"/>
+          <w:shd w:val="clear" w:color="auto" w:fill="FFFFFF"/>
+        </w:rPr>
+        <w:t xml:space="preserve">It is important to note that Jumia Kenya is a subsidiary of Jumia whose headquarters are in Nigeria. It is also present in countries such as Egypt, </w:t>
+      </w:r>
+      <w:r>
+        <w:rPr>
+          <w:color w:val="333333"/>
+          <w:szCs w:val="24"/>
+          <w:shd w:val="clear" w:color="auto" w:fill="FFFFFF"/>
+        </w:rPr>
+        <w:t xml:space="preserve">and </w:t>
+      </w:r>
+      <w:r>
+        <w:rPr>
+          <w:color w:val="333333"/>
+          <w:szCs w:val="24"/>
+          <w:shd w:val="clear" w:color="auto" w:fill="FFFFFF"/>
+        </w:rPr>
+        <w:t>Morocco among others.</w:t>
+      </w:r>
+    </w:p>
+    <w:p>
+      <w:pPr>
+        <w:rPr>
+          <w:color w:val="333333"/>
+          <w:szCs w:val="24"/>
+          <w:shd w:val="clear" w:color="auto" w:fill="FFFFFF"/>
+        </w:rPr>
+      </w:pPr>
+      <w:r>
+        <w:rPr>
+          <w:color w:val="333333"/>
+          <w:szCs w:val="24"/>
+          <w:shd w:val="clear" w:color="auto" w:fill="FFFFFF"/>
+        </w:rPr>
+        <w:t>Today it boasts of being the largest online retail store in Kenya, second only to none. In Kenya</w:t>
+      </w:r>
+      <w:r>
+        <w:rPr>
+          <w:color w:val="333333"/>
+          <w:szCs w:val="24"/>
+          <w:shd w:val="clear" w:color="auto" w:fill="FFFFFF"/>
+        </w:rPr>
+        <w:t>,</w:t>
+      </w:r>
+      <w:r>
+        <w:rPr>
+          <w:color w:val="333333"/>
+          <w:szCs w:val="24"/>
+          <w:shd w:val="clear" w:color="auto" w:fill="FFFFFF"/>
+        </w:rPr>
+        <w:t xml:space="preserve"> it is headquartered in </w:t>
       </w:r>
       <w:proofErr w:type="spellStart"/>
       <w:r>
@@ -4843,56 +5647,144 @@
           <w:szCs w:val="24"/>
           <w:shd w:val="clear" w:color="auto" w:fill="FFFFFF"/>
         </w:rPr>
-        <w:t xml:space="preserve"> Nairobi</w:t>
-      </w:r>
-      <w:r>
+        <w:t xml:space="preserve"> Nairobi.</w:t>
+      </w:r>
+    </w:p>
+    <w:p>
+      <w:pPr>
         <w:rPr>
           <w:color w:val="333333"/>
           <w:szCs w:val="24"/>
           <w:shd w:val="clear" w:color="auto" w:fill="FFFFFF"/>
         </w:rPr>
-        <w:t>.</w:t>
-      </w:r>
-    </w:p>
-    <w:p>
-      <w:pPr>
+      </w:pPr>
+      <w:r>
         <w:rPr>
           <w:color w:val="333333"/>
           <w:szCs w:val="24"/>
           <w:shd w:val="clear" w:color="auto" w:fill="FFFFFF"/>
         </w:rPr>
-      </w:pPr>
+        <w:t xml:space="preserve">This online retail store depends on thousands of vendors who sell on the platform. The vendors are the actual owners of the products listed on the website. Jumia Kenya only offers a platform to sell the products. That is why it is not uncommon to find the same product listed </w:t>
+      </w:r>
       <w:r>
         <w:rPr>
           <w:color w:val="333333"/>
           <w:szCs w:val="24"/>
           <w:shd w:val="clear" w:color="auto" w:fill="FFFFFF"/>
         </w:rPr>
-        <w:t>This online retail store depends on thousands of vendors who sell on the platform. The vendors are the actual owners of the products listed on the website. Jumia Kenya only offers a platform to sell the products. That is why it is not uncommon to find the same product listed with different prices! This simply points to the fact that different vendors list the same product.</w:t>
-      </w:r>
-    </w:p>
-    <w:p>
-      <w:pPr>
+        <w:t>at</w:t>
+      </w:r>
+      <w:r>
         <w:rPr>
           <w:color w:val="333333"/>
           <w:szCs w:val="24"/>
           <w:shd w:val="clear" w:color="auto" w:fill="FFFFFF"/>
         </w:rPr>
-      </w:pPr>
-    </w:p>
-    <w:p>
-      <w:pPr>
-        <w:rPr>
-          <w:szCs w:val="24"/>
-        </w:rPr>
-      </w:pPr>
-      <w:r>
+        <w:t xml:space="preserve"> different prices! This simply points to the fact that different vendors list the same product.</w:t>
+      </w:r>
+    </w:p>
+    <w:p>
+      <w:pPr>
         <w:rPr>
           <w:color w:val="333333"/>
           <w:szCs w:val="24"/>
           <w:shd w:val="clear" w:color="auto" w:fill="FFFFFF"/>
         </w:rPr>
-        <w:t xml:space="preserve">The fact that Jumia is offering their platform for retailers to sell on it doesn’t eradicate the fact that there are still smallest traders in Kenya who are left out of the business of sales digitalization. This has to stop because smallest Kenyan market is in the hands of the smallest businesses. We can’t leave them behind, instead we need to develop a platform to enable them be a part of the internet as well. </w:t>
+      </w:pPr>
+    </w:p>
+    <w:p>
+      <w:pPr>
+        <w:rPr>
+          <w:szCs w:val="24"/>
+        </w:rPr>
+      </w:pPr>
+      <w:r>
+        <w:rPr>
+          <w:color w:val="333333"/>
+          <w:szCs w:val="24"/>
+          <w:shd w:val="clear" w:color="auto" w:fill="FFFFFF"/>
+        </w:rPr>
+        <w:t xml:space="preserve">The fact that Jumia is offering </w:t>
+      </w:r>
+      <w:r>
+        <w:rPr>
+          <w:color w:val="333333"/>
+          <w:szCs w:val="24"/>
+          <w:shd w:val="clear" w:color="auto" w:fill="FFFFFF"/>
+        </w:rPr>
+        <w:t>its</w:t>
+      </w:r>
+      <w:r>
+        <w:rPr>
+          <w:color w:val="333333"/>
+          <w:szCs w:val="24"/>
+          <w:shd w:val="clear" w:color="auto" w:fill="FFFFFF"/>
+        </w:rPr>
+        <w:t xml:space="preserve"> platform for retailers to sell on it doesn’t eradicate the fact that there are still </w:t>
+      </w:r>
+      <w:r>
+        <w:rPr>
+          <w:color w:val="333333"/>
+          <w:szCs w:val="24"/>
+          <w:shd w:val="clear" w:color="auto" w:fill="FFFFFF"/>
+        </w:rPr>
+        <w:t xml:space="preserve">the </w:t>
+      </w:r>
+      <w:r>
+        <w:rPr>
+          <w:color w:val="333333"/>
+          <w:szCs w:val="24"/>
+          <w:shd w:val="clear" w:color="auto" w:fill="FFFFFF"/>
+        </w:rPr>
+        <w:t xml:space="preserve">smallest traders in Kenya who are left out of the business of sales digitalization. This has to stop because </w:t>
+      </w:r>
+      <w:r>
+        <w:rPr>
+          <w:color w:val="333333"/>
+          <w:szCs w:val="24"/>
+          <w:shd w:val="clear" w:color="auto" w:fill="FFFFFF"/>
+        </w:rPr>
+        <w:t xml:space="preserve">the </w:t>
+      </w:r>
+      <w:r>
+        <w:rPr>
+          <w:color w:val="333333"/>
+          <w:szCs w:val="24"/>
+          <w:shd w:val="clear" w:color="auto" w:fill="FFFFFF"/>
+        </w:rPr>
+        <w:t>smallest Kenyan market is in the hands of the smallest businesses. We can’t leave them behind, instead</w:t>
+      </w:r>
+      <w:r>
+        <w:rPr>
+          <w:color w:val="333333"/>
+          <w:szCs w:val="24"/>
+          <w:shd w:val="clear" w:color="auto" w:fill="FFFFFF"/>
+        </w:rPr>
+        <w:t>,</w:t>
+      </w:r>
+      <w:r>
+        <w:rPr>
+          <w:color w:val="333333"/>
+          <w:szCs w:val="24"/>
+          <w:shd w:val="clear" w:color="auto" w:fill="FFFFFF"/>
+        </w:rPr>
+        <w:t xml:space="preserve"> we need to develop a platform to enable them </w:t>
+      </w:r>
+      <w:r>
+        <w:rPr>
+          <w:color w:val="333333"/>
+          <w:szCs w:val="24"/>
+          <w:shd w:val="clear" w:color="auto" w:fill="FFFFFF"/>
+        </w:rPr>
+        <w:t xml:space="preserve">to </w:t>
+      </w:r>
+      <w:r>
+        <w:rPr>
+          <w:color w:val="333333"/>
+          <w:szCs w:val="24"/>
+          <w:shd w:val="clear" w:color="auto" w:fill="FFFFFF"/>
+        </w:rPr>
+        <w:t xml:space="preserve">be a part of the internet as well. </w:t>
       </w:r>
     </w:p>
     <w:p>
@@ -4950,14 +5842,19 @@
         <w:rPr>
           <w:lang w:val="en-GB"/>
         </w:rPr>
-        <w:t xml:space="preserve">From the above Ecommerce platforms discussed it is clear enough that there is a gap in </w:t>
-      </w:r>
-      <w:r>
-        <w:rPr>
-          <w:lang w:val="en-GB"/>
-        </w:rPr>
-        <w:lastRenderedPageBreak/>
-        <w:t xml:space="preserve">the E-commerce platforms that are being used all over the world. </w:t>
+        <w:t xml:space="preserve">From the above </w:t>
+      </w:r>
+      <w:r>
+        <w:rPr>
+          <w:lang w:val="en-GB"/>
+        </w:rPr>
+        <w:t>e-</w:t>
+      </w:r>
+      <w:r>
+        <w:rPr>
+          <w:lang w:val="en-GB"/>
+        </w:rPr>
+        <w:t xml:space="preserve">commerce platforms discussed it is clear enough that there is a gap in the E-commerce platforms that are being used all over the world. </w:t>
       </w:r>
       <w:proofErr w:type="gramStart"/>
       <w:r>
@@ -4978,14 +5875,50 @@
         <w:rPr>
           <w:lang w:val="en-GB"/>
         </w:rPr>
-        <w:t>favourism</w:t>
+        <w:t>favo</w:t>
+      </w:r>
+      <w:r>
+        <w:rPr>
+          <w:lang w:val="en-GB"/>
+        </w:rPr>
+        <w:t>rit</w:t>
+      </w:r>
+      <w:r>
+        <w:rPr>
+          <w:lang w:val="en-GB"/>
+        </w:rPr>
+        <w:t>ism</w:t>
       </w:r>
       <w:proofErr w:type="spellEnd"/>
       <w:r>
         <w:rPr>
           <w:lang w:val="en-GB"/>
         </w:rPr>
-        <w:t xml:space="preserve"> for the large scale businesses; those that are able to raise the huge amounts of capital. I intend to solve this problem and provide the platform for the smallest retailers to be able to market their products to their market which is within.</w:t>
+        <w:t xml:space="preserve"> for the large</w:t>
+      </w:r>
+      <w:r>
+        <w:rPr>
+          <w:lang w:val="en-GB"/>
+        </w:rPr>
+        <w:t>-</w:t>
+      </w:r>
+      <w:r>
+        <w:rPr>
+          <w:lang w:val="en-GB"/>
+        </w:rPr>
+        <w:t xml:space="preserve">scale businesses; those that </w:t>
+      </w:r>
+      <w:r>
+        <w:rPr>
+          <w:lang w:val="en-GB"/>
+        </w:rPr>
+        <w:t>can</w:t>
+      </w:r>
+      <w:r>
+        <w:rPr>
+          <w:lang w:val="en-GB"/>
+        </w:rPr>
+        <w:t xml:space="preserve"> raise huge amounts of capital. I intend to solve this problem and provide the platform for the smallest retailers to be able to market their products to their market which is within.</w:t>
       </w:r>
     </w:p>
     <w:p>
@@ -5318,7 +6251,6 @@
           <w:sz w:val="24"/>
           <w:szCs w:val="24"/>
         </w:rPr>
-        <w:lastRenderedPageBreak/>
         <w:t>Chapter Three: Methodology</w:t>
       </w:r>
       <w:bookmarkEnd w:id="44"/>
@@ -5431,7 +6363,19 @@
         <w:rPr>
           <w:szCs w:val="24"/>
         </w:rPr>
-        <w:t>I will personally interview a few traders whom are targeted by this project and who own smallest businesses around Dedan Kimathi University in order to listen to their views concerning the platform.</w:t>
+        <w:t xml:space="preserve">I will personally interview a few traders who are targeted by this project and who own </w:t>
+      </w:r>
+      <w:r>
+        <w:rPr>
+          <w:szCs w:val="24"/>
+        </w:rPr>
+        <w:t xml:space="preserve">the </w:t>
+      </w:r>
+      <w:r>
+        <w:rPr>
+          <w:szCs w:val="24"/>
+        </w:rPr>
+        <w:t>smallest businesses around Dedan Kimathi University to listen to their views concerning the platform.</w:t>
       </w:r>
     </w:p>
     <w:p>
@@ -5448,6 +6392,7 @@
         <w:rPr>
           <w:rFonts w:ascii="Times New Roman" w:hAnsi="Times New Roman" w:cs="Times New Roman"/>
         </w:rPr>
+        <w:lastRenderedPageBreak/>
         <w:t>3.1.2 Observations</w:t>
       </w:r>
       <w:bookmarkEnd w:id="52"/>
@@ -5524,22 +6469,93 @@
         <w:rPr>
           <w:szCs w:val="24"/>
         </w:rPr>
-        <w:t>This methodology is more cost-effective and is a much faster way of developing systems and software. It cuts the time of development, overhead and also enables the developers to make reusable, easily maintainable, and reliable applications. In addition to this, it offers a new way, which is a much powerful model of writing software. Object-oriented programming (OOP) allows us to subdivide a problem into several objects and then build functions and data around these objects. It ensures that the system is transformed and refined through the analysis, design, code, and test phases. All the details and any modification are added in successive iterations and incremental release as the software is delivered.</w:t>
-      </w:r>
-    </w:p>
-    <w:p>
-      <w:pPr>
-        <w:spacing w:line="360" w:lineRule="auto"/>
-        <w:rPr>
-          <w:szCs w:val="24"/>
-        </w:rPr>
-      </w:pPr>
-      <w:r>
-        <w:rPr>
-          <w:szCs w:val="24"/>
-        </w:rPr>
-        <w:lastRenderedPageBreak/>
-        <w:t xml:space="preserve">The object-oriented development life cycle involves five phases as illustrated in Figure below. </w:t>
+        <w:t xml:space="preserve">This methodology is more cost-effective and is a much faster way of developing systems and software. It cuts the time of development, </w:t>
+      </w:r>
+      <w:r>
+        <w:rPr>
+          <w:szCs w:val="24"/>
+        </w:rPr>
+        <w:t xml:space="preserve">and </w:t>
+      </w:r>
+      <w:r>
+        <w:rPr>
+          <w:szCs w:val="24"/>
+        </w:rPr>
+        <w:t xml:space="preserve">overhead and also enables the developers to make reusable, easily maintainable, and reliable applications. In addition to this, it offers a new way, which is a much </w:t>
+      </w:r>
+      <w:r>
+        <w:rPr>
+          <w:szCs w:val="24"/>
+        </w:rPr>
+        <w:t xml:space="preserve">more </w:t>
+      </w:r>
+      <w:r>
+        <w:rPr>
+          <w:szCs w:val="24"/>
+        </w:rPr>
+        <w:t>powerful model of writing software. Object-oriented programming (OOP) allows us to subdivide a problem into several objects and then build functions and data around these objects. It ensures that the system is transformed and refined through the analysis, design, code, and test phases. All the details and any modification</w:t>
+      </w:r>
+      <w:r>
+        <w:rPr>
+          <w:szCs w:val="24"/>
+        </w:rPr>
+        <w:t>s</w:t>
+      </w:r>
+      <w:r>
+        <w:rPr>
+          <w:szCs w:val="24"/>
+        </w:rPr>
+        <w:t xml:space="preserve"> are added in successive iterations and incremental release</w:t>
+      </w:r>
+      <w:r>
+        <w:rPr>
+          <w:szCs w:val="24"/>
+        </w:rPr>
+        <w:t>s</w:t>
+      </w:r>
+      <w:r>
+        <w:rPr>
+          <w:szCs w:val="24"/>
+        </w:rPr>
+        <w:t xml:space="preserve"> as the software </w:t>
+      </w:r>
+      <w:r>
+        <w:rPr>
+          <w:szCs w:val="24"/>
+        </w:rPr>
+        <w:t>are</w:t>
+      </w:r>
+      <w:r>
+        <w:rPr>
+          <w:szCs w:val="24"/>
+        </w:rPr>
+        <w:t xml:space="preserve"> delivered.</w:t>
+      </w:r>
+    </w:p>
+    <w:p>
+      <w:pPr>
+        <w:spacing w:line="360" w:lineRule="auto"/>
+        <w:rPr>
+          <w:szCs w:val="24"/>
+        </w:rPr>
+      </w:pPr>
+      <w:r>
+        <w:rPr>
+          <w:szCs w:val="24"/>
+        </w:rPr>
+        <w:t xml:space="preserve">The object-oriented development life cycle involves five phases as illustrated in </w:t>
+      </w:r>
+      <w:r>
+        <w:rPr>
+          <w:szCs w:val="24"/>
+        </w:rPr>
+        <w:t xml:space="preserve">the </w:t>
+      </w:r>
+      <w:r>
+        <w:rPr>
+          <w:szCs w:val="24"/>
+        </w:rPr>
+        <w:t xml:space="preserve">Figure below. </w:t>
       </w:r>
     </w:p>
     <w:p>
@@ -5574,7 +6590,7 @@
                     <pic:cNvPicPr/>
                   </pic:nvPicPr>
                   <pic:blipFill>
-                    <a:blip r:embed="rId28">
+                    <a:blip r:embed="rId29">
                       <a:extLst>
                         <a:ext uri="{28A0092B-C50C-407E-A947-70E740481C1C}">
                           <a14:useLocalDpi xmlns:a14="http://schemas.microsoft.com/office/drawing/2010/main" val="0"/>
@@ -5704,6 +6720,7 @@
         <w:rPr>
           <w:szCs w:val="24"/>
         </w:rPr>
+        <w:lastRenderedPageBreak/>
         <w:t>Requirement analysis – This is where all the required features of the system are collected and analyzed.</w:t>
       </w:r>
     </w:p>
@@ -5724,7 +6741,19 @@
         <w:rPr>
           <w:szCs w:val="24"/>
         </w:rPr>
-        <w:t>Design – This phase involves the preparation of the technical design requirements and features of these requirements specified in detail. These features include; database used, functionalities and features, security procedures, and the hardware and the systems required.</w:t>
+        <w:t xml:space="preserve">Design – This phase involves the preparation of the technical design requirements and features of these requirements specified in detail. These features include; </w:t>
+      </w:r>
+      <w:r>
+        <w:rPr>
+          <w:szCs w:val="24"/>
+        </w:rPr>
+        <w:t xml:space="preserve">the </w:t>
+      </w:r>
+      <w:r>
+        <w:rPr>
+          <w:szCs w:val="24"/>
+        </w:rPr>
+        <w:t>database used, functionalities and features, security procedures, and the hardware and the systems required.</w:t>
       </w:r>
     </w:p>
     <w:p>
@@ -5826,7 +6855,6 @@
           <w:sz w:val="24"/>
           <w:szCs w:val="24"/>
         </w:rPr>
-        <w:lastRenderedPageBreak/>
         <w:t xml:space="preserve">Chapter </w:t>
       </w:r>
       <w:r>
@@ -5887,7 +6915,13 @@
         <w:rPr>
           <w:szCs w:val="24"/>
         </w:rPr>
-        <w:t>figma</w:t>
+        <w:t>F</w:t>
+      </w:r>
+      <w:r>
+        <w:rPr>
+          <w:szCs w:val="24"/>
+        </w:rPr>
+        <w:t>igma</w:t>
       </w:r>
       <w:proofErr w:type="spellEnd"/>
       <w:r>
@@ -5922,7 +6956,19 @@
         <w:rPr>
           <w:szCs w:val="24"/>
         </w:rPr>
-        <w:t>Any function, constraint, or property that the system must have, meet, or satisfy in order to achieve its goal is referred to as a requirement. The purpose of analysis is to come up with the most important requirements.</w:t>
+        <w:t xml:space="preserve">Any function, constraint, or property that the system must have, meet, or satisfy to achieve its goal is referred to as a requirement. The purpose of </w:t>
+      </w:r>
+      <w:r>
+        <w:rPr>
+          <w:szCs w:val="24"/>
+        </w:rPr>
+        <w:t xml:space="preserve">the </w:t>
+      </w:r>
+      <w:r>
+        <w:rPr>
+          <w:szCs w:val="24"/>
+        </w:rPr>
+        <w:t>analysis is to come up with the most important requirements.</w:t>
       </w:r>
     </w:p>
     <w:p>
@@ -5939,7 +6985,31 @@
         <w:rPr>
           <w:szCs w:val="24"/>
         </w:rPr>
-        <w:t>The system's primary requirements were gathered during the data collection stage. In order for the researcher to fully understand the current procedure, the main stakeholders of the system were interviewed they went about their daily tasks.</w:t>
+        <w:t xml:space="preserve">The system's primary requirements were gathered during the data collection stage. </w:t>
+      </w:r>
+      <w:r>
+        <w:rPr>
+          <w:szCs w:val="24"/>
+        </w:rPr>
+        <w:t>F</w:t>
+      </w:r>
+      <w:r>
+        <w:rPr>
+          <w:szCs w:val="24"/>
+        </w:rPr>
+        <w:t xml:space="preserve">or the researcher to fully understand the current procedure, the main stakeholders of the system were interviewed </w:t>
+      </w:r>
+      <w:r>
+        <w:rPr>
+          <w:szCs w:val="24"/>
+        </w:rPr>
+        <w:t xml:space="preserve">as </w:t>
+      </w:r>
+      <w:r>
+        <w:rPr>
+          <w:szCs w:val="24"/>
+        </w:rPr>
+        <w:t>they went about their daily tasks.</w:t>
       </w:r>
     </w:p>
     <w:p>
@@ -5959,6 +7029,7 @@
       </w:pPr>
       <w:bookmarkStart w:id="60" w:name="_Toc105417828"/>
       <w:r>
+        <w:lastRenderedPageBreak/>
         <w:t>4.2.1 Data Collection Results</w:t>
       </w:r>
       <w:bookmarkEnd w:id="60"/>
@@ -5999,7 +7070,19 @@
         <w:rPr>
           <w:szCs w:val="24"/>
         </w:rPr>
-        <w:t>The business people who are mostly sole proprietors in this case go about moving from place to place as them sell their products.</w:t>
+        <w:t>The business people who are mostly sole proprietors in this case go about moving from place to place as the</w:t>
+      </w:r>
+      <w:r>
+        <w:rPr>
+          <w:szCs w:val="24"/>
+        </w:rPr>
+        <w:t>y</w:t>
+      </w:r>
+      <w:r>
+        <w:rPr>
+          <w:szCs w:val="24"/>
+        </w:rPr>
+        <w:t xml:space="preserve"> sell their products.</w:t>
       </w:r>
     </w:p>
     <w:p>
@@ -6021,7 +7104,19 @@
         <w:rPr>
           <w:szCs w:val="24"/>
         </w:rPr>
-        <w:t xml:space="preserve">In some crowded locations for example in Nyeri town, the business personnel shout loud to advertise their products to the passersby. </w:t>
+        <w:t>In some crowded locations for example in Nyeri town, the business personnel shout</w:t>
+      </w:r>
+      <w:r>
+        <w:rPr>
+          <w:szCs w:val="24"/>
+        </w:rPr>
+        <w:t>s</w:t>
+      </w:r>
+      <w:r>
+        <w:rPr>
+          <w:szCs w:val="24"/>
+        </w:rPr>
+        <w:t xml:space="preserve"> loud to advertise their products to the passersby. </w:t>
       </w:r>
     </w:p>
     <w:p>
@@ -6057,7 +7152,31 @@
         <w:rPr>
           <w:szCs w:val="24"/>
         </w:rPr>
-        <w:t>there small market. The process of customers having to go manually from shop to shop in order to find the right product in a town, is something that has to be put in the past. With this location based E-commerce system, such problems will be solved.</w:t>
+        <w:t>the</w:t>
+      </w:r>
+      <w:r>
+        <w:rPr>
+          <w:szCs w:val="24"/>
+        </w:rPr>
+        <w:t>ir</w:t>
+      </w:r>
+      <w:r>
+        <w:rPr>
+          <w:szCs w:val="24"/>
+        </w:rPr>
+        <w:t xml:space="preserve"> small market. The process of customers having to go manually from shop to shop to find the right product in a town is something that has to be put in the past. With this location</w:t>
+      </w:r>
+      <w:r>
+        <w:rPr>
+          <w:szCs w:val="24"/>
+        </w:rPr>
+        <w:t>-</w:t>
+      </w:r>
+      <w:r>
+        <w:rPr>
+          <w:szCs w:val="24"/>
+        </w:rPr>
+        <w:t>based E-commerce system, such problems will be solved.</w:t>
       </w:r>
     </w:p>
     <w:p>
@@ -6119,7 +7238,6 @@
       </w:pPr>
       <w:bookmarkStart w:id="61" w:name="_Toc105417829"/>
       <w:r>
-        <w:lastRenderedPageBreak/>
         <w:t>REFERENCES:</w:t>
       </w:r>
       <w:bookmarkEnd w:id="61"/>
@@ -6180,7 +7298,7 @@
         </w:rPr>
         <w:t xml:space="preserve">  </w:t>
       </w:r>
-      <w:hyperlink r:id="rId29" w:history="1">
+      <w:hyperlink r:id="rId30" w:history="1">
         <w:r>
           <w:rPr>
             <w:rStyle w:val="Hyperlink"/>
@@ -6236,7 +7354,7 @@
         </w:rPr>
         <w:t xml:space="preserve"> </w:t>
       </w:r>
-      <w:hyperlink r:id="rId30" w:history="1">
+      <w:hyperlink r:id="rId31" w:anchor="xj4y7vzkg" w:history="1">
         <w:r>
           <w:rPr>
             <w:rStyle w:val="Hyperlink"/>
@@ -6268,7 +7386,19 @@
         <w:rPr>
           <w:szCs w:val="24"/>
         </w:rPr>
-        <w:t>one of the giant E-commerce platform in Kenya, retrieved from</w:t>
+        <w:t>one of the giant E-commerce platform</w:t>
+      </w:r>
+      <w:r>
+        <w:rPr>
+          <w:szCs w:val="24"/>
+        </w:rPr>
+        <w:t>s</w:t>
+      </w:r>
+      <w:r>
+        <w:rPr>
+          <w:szCs w:val="24"/>
+        </w:rPr>
+        <w:t xml:space="preserve"> in Kenya, retrieved from</w:t>
       </w:r>
     </w:p>
     <w:p>
@@ -6286,7 +7416,7 @@
         </w:rPr>
         <w:t xml:space="preserve"> </w:t>
       </w:r>
-      <w:hyperlink r:id="rId31" w:history="1">
+      <w:hyperlink r:id="rId32" w:history="1">
         <w:r>
           <w:rPr>
             <w:rStyle w:val="Hyperlink"/>
@@ -6321,7 +7451,7 @@
       </w:r>
     </w:p>
     <w:sectPr>
-      <w:footerReference w:type="default" r:id="rId32"/>
+      <w:footerReference w:type="default" r:id="rId33"/>
       <w:pgSz w:w="12240" w:h="15840"/>
       <w:pgMar w:top="1440" w:right="1440" w:bottom="1440" w:left="1440" w:header="720" w:footer="720" w:gutter="0"/>
       <w:cols w:space="720"/>
@@ -6329,6 +7459,25 @@
     </w:sectPr>
   </w:body>
 </w:document>
+</file>
+
+<file path=word/endnotes.xml><?xml version="1.0" encoding="utf-8"?>
+<w:endnotes xmlns:wpc="http://schemas.microsoft.com/office/word/2010/wordprocessingCanvas" xmlns:cx="http://schemas.microsoft.com/office/drawing/2014/chartex" xmlns:cx1="http://schemas.microsoft.com/office/drawing/2015/9/8/chartex" xmlns:mc="http://schemas.openxmlformats.org/markup-compatibility/2006" xmlns:o="urn:schemas-microsoft-com:office:office" xmlns:r="http://schemas.openxmlformats.org/officeDocument/2006/relationships" xmlns:m="http://schemas.openxmlformats.org/officeDocument/2006/math" xmlns:v="urn:schemas-microsoft-com:vml" xmlns:wp14="http://schemas.microsoft.com/office/word/2010/wordprocessingDrawing" xmlns:wp="http://schemas.openxmlformats.org/drawingml/2006/wordprocessingDrawing" xmlns:w10="urn:schemas-microsoft-com:office:word" xmlns:w="http://schemas.openxmlformats.org/wordprocessingml/2006/main" xmlns:w14="http://schemas.microsoft.com/office/word/2010/wordml" xmlns:w15="http://schemas.microsoft.com/office/word/2012/wordml" xmlns:w16se="http://schemas.microsoft.com/office/word/2015/wordml/symex" xmlns:wpg="http://schemas.microsoft.com/office/word/2010/wordprocessingGroup" xmlns:wpi="http://schemas.microsoft.com/office/word/2010/wordprocessingInk" xmlns:wne="http://schemas.microsoft.com/office/word/2006/wordml" xmlns:wps="http://schemas.microsoft.com/office/word/2010/wordprocessingShape" mc:Ignorable="w14 w15 w16se wp14">
+  <w:endnote w:type="separator" w:id="-1">
+    <w:p>
+      <w:r>
+        <w:separator/>
+      </w:r>
+    </w:p>
+  </w:endnote>
+  <w:endnote w:type="continuationSeparator" w:id="0">
+    <w:p>
+      <w:r>
+        <w:continuationSeparator/>
+      </w:r>
+    </w:p>
+  </w:endnote>
+</w:endnotes>
 </file>
 
 <file path=word/footer1.xml><?xml version="1.0" encoding="utf-8"?>
@@ -6359,7 +7508,7 @@
         <w:bCs/>
         <w:noProof/>
       </w:rPr>
-      <w:t>17</w:t>
+      <w:t>16</w:t>
     </w:r>
     <w:r>
       <w:rPr>
@@ -6390,6 +7539,25 @@
     </w:pPr>
   </w:p>
 </w:ftr>
+</file>
+
+<file path=word/footnotes.xml><?xml version="1.0" encoding="utf-8"?>
+<w:footnotes xmlns:wpc="http://schemas.microsoft.com/office/word/2010/wordprocessingCanvas" xmlns:cx="http://schemas.microsoft.com/office/drawing/2014/chartex" xmlns:cx1="http://schemas.microsoft.com/office/drawing/2015/9/8/chartex" xmlns:mc="http://schemas.openxmlformats.org/markup-compatibility/2006" xmlns:o="urn:schemas-microsoft-com:office:office" xmlns:r="http://schemas.openxmlformats.org/officeDocument/2006/relationships" xmlns:m="http://schemas.openxmlformats.org/officeDocument/2006/math" xmlns:v="urn:schemas-microsoft-com:vml" xmlns:wp14="http://schemas.microsoft.com/office/word/2010/wordprocessingDrawing" xmlns:wp="http://schemas.openxmlformats.org/drawingml/2006/wordprocessingDrawing" xmlns:w10="urn:schemas-microsoft-com:office:word" xmlns:w="http://schemas.openxmlformats.org/wordprocessingml/2006/main" xmlns:w14="http://schemas.microsoft.com/office/word/2010/wordml" xmlns:w15="http://schemas.microsoft.com/office/word/2012/wordml" xmlns:w16se="http://schemas.microsoft.com/office/word/2015/wordml/symex" xmlns:wpg="http://schemas.microsoft.com/office/word/2010/wordprocessingGroup" xmlns:wpi="http://schemas.microsoft.com/office/word/2010/wordprocessingInk" xmlns:wne="http://schemas.microsoft.com/office/word/2006/wordml" xmlns:wps="http://schemas.microsoft.com/office/word/2010/wordprocessingShape" mc:Ignorable="w14 w15 w16se wp14">
+  <w:footnote w:type="separator" w:id="-1">
+    <w:p>
+      <w:r>
+        <w:separator/>
+      </w:r>
+    </w:p>
+  </w:footnote>
+  <w:footnote w:type="continuationSeparator" w:id="0">
+    <w:p>
+      <w:r>
+        <w:continuationSeparator/>
+      </w:r>
+    </w:p>
+  </w:footnote>
+</w:footnotes>
 </file>
 
 <file path=word/numbering.xml><?xml version="1.0" encoding="utf-8"?>
@@ -8039,7 +9207,7 @@
 </file>
 
 <file path=customXml/itemProps1.xml><?xml version="1.0" encoding="utf-8"?>
-<ds:datastoreItem xmlns:ds="http://schemas.openxmlformats.org/officeDocument/2006/customXml" ds:itemID="{B97D8ABB-2442-4D89-AB0B-17154C9F89F6}">
+<ds:datastoreItem xmlns:ds="http://schemas.openxmlformats.org/officeDocument/2006/customXml" ds:itemID="{1DE3C086-D5BB-4595-8DEC-6050945FF632}">
   <ds:schemaRefs>
     <ds:schemaRef ds:uri="http://schemas.openxmlformats.org/officeDocument/2006/bibliography"/>
   </ds:schemaRefs>

</xml_diff>